<commit_message>
Epic 0 - Ivan Shyriaiev
</commit_message>
<xml_diff>
--- a/ai_12/ivan_shyriaiev/Epic2/Practice_lab_report_2_Ivan_shyriaiev.docx
+++ b/ai_12/ivan_shyriaiev/Epic2/Practice_lab_report_2_Ivan_shyriaiev.docx
@@ -4,75 +4,145 @@
   <w:body>
     <w:p>
       <w:pPr>
-        <w:pStyle w:val="Normal"/>
+        <w:pStyle w:val="Style13"/>
         <w:jc w:val="center"/>
         <w:rPr>
-          <w:rFonts w:ascii="Times New Roman" w:hAnsi="Times New Roman" w:eastAsia="Times New Roman" w:cs="Times New Roman"/>
+          <w:rFonts w:ascii="Times New Roman;serif" w:hAnsi="Times New Roman;serif" w:eastAsia="Times New Roman" w:cs="Times New Roman"/>
+          <w:b w:val="false"/>
+          <w:i w:val="false"/>
+          <w:caps w:val="false"/>
+          <w:smallCaps w:val="false"/>
+          <w:strike w:val="false"/>
+          <w:dstrike w:val="false"/>
+          <w:color w:val="000000"/>
           <w:sz w:val="28"/>
           <w:szCs w:val="28"/>
-        </w:rPr>
-      </w:pPr>
-      <w:r>
-        <w:rPr>
-          <w:rFonts w:eastAsia="Times New Roman" w:cs="Times New Roman" w:ascii="Times New Roman" w:hAnsi="Times New Roman"/>
+          <w:u w:val="none"/>
+          <w:effect w:val="none"/>
+          <w:shd w:fill="auto" w:val="clear"/>
+        </w:rPr>
+      </w:pPr>
+      <w:bookmarkStart w:id="0" w:name="docs-internal-guid-42fa57f4-7fff-1a3b-1c"/>
+      <w:bookmarkEnd w:id="0"/>
+      <w:r>
+        <w:rPr>
+          <w:rFonts w:eastAsia="Times New Roman" w:cs="Times New Roman" w:ascii="Times New Roman" w:hAnsi="Times New Roman"/>
+          <w:b w:val="false"/>
+          <w:i w:val="false"/>
+          <w:caps w:val="false"/>
+          <w:smallCaps w:val="false"/>
+          <w:strike w:val="false"/>
+          <w:dstrike w:val="false"/>
+          <w:color w:val="000000"/>
           <w:sz w:val="28"/>
           <w:szCs w:val="28"/>
+          <w:u w:val="none"/>
+          <w:effect w:val="none"/>
+          <w:shd w:fill="auto" w:val="clear"/>
         </w:rPr>
         <w:t>Міністерство освіти і науки України</w:t>
       </w:r>
     </w:p>
     <w:p>
       <w:pPr>
-        <w:pStyle w:val="Normal"/>
+        <w:pStyle w:val="Style13"/>
+        <w:bidi w:val="0"/>
+        <w:spacing w:lineRule="auto" w:line="288" w:before="0" w:after="0"/>
         <w:jc w:val="center"/>
         <w:rPr>
-          <w:rFonts w:ascii="Times New Roman" w:hAnsi="Times New Roman" w:eastAsia="Times New Roman" w:cs="Times New Roman"/>
+          <w:rFonts w:ascii="Times New Roman;serif" w:hAnsi="Times New Roman;serif"/>
+          <w:b w:val="false"/>
+          <w:i w:val="false"/>
+          <w:caps w:val="false"/>
+          <w:smallCaps w:val="false"/>
+          <w:strike w:val="false"/>
+          <w:dstrike w:val="false"/>
+          <w:color w:val="000000"/>
           <w:sz w:val="28"/>
-          <w:szCs w:val="28"/>
-        </w:rPr>
-      </w:pPr>
-      <w:r>
-        <w:rPr>
-          <w:rFonts w:eastAsia="Times New Roman" w:cs="Times New Roman" w:ascii="Times New Roman" w:hAnsi="Times New Roman"/>
+          <w:u w:val="none"/>
+          <w:effect w:val="none"/>
+          <w:shd w:fill="auto" w:val="clear"/>
+        </w:rPr>
+      </w:pPr>
+      <w:r>
+        <w:rPr>
+          <w:rFonts w:ascii="Times New Roman;serif" w:hAnsi="Times New Roman;serif"/>
+          <w:b w:val="false"/>
+          <w:i w:val="false"/>
+          <w:caps w:val="false"/>
+          <w:smallCaps w:val="false"/>
+          <w:strike w:val="false"/>
+          <w:dstrike w:val="false"/>
+          <w:color w:val="000000"/>
           <w:sz w:val="28"/>
-          <w:szCs w:val="28"/>
+          <w:u w:val="none"/>
+          <w:effect w:val="none"/>
+          <w:shd w:fill="auto" w:val="clear"/>
         </w:rPr>
         <w:t>Національний університет «Львівська політехніка»</w:t>
       </w:r>
     </w:p>
     <w:p>
       <w:pPr>
-        <w:pStyle w:val="Normal"/>
-        <w:spacing w:lineRule="auto" w:line="360" w:before="0" w:after="0"/>
+        <w:pStyle w:val="Style13"/>
+        <w:bidi w:val="0"/>
+        <w:spacing w:lineRule="auto" w:line="429" w:before="0" w:after="0"/>
         <w:jc w:val="center"/>
         <w:rPr>
-          <w:rFonts w:ascii="Times New Roman" w:hAnsi="Times New Roman" w:eastAsia="Times New Roman" w:cs="Times New Roman"/>
+          <w:rFonts w:ascii="Times New Roman;serif" w:hAnsi="Times New Roman;serif"/>
+          <w:b w:val="false"/>
+          <w:i w:val="false"/>
+          <w:caps w:val="false"/>
+          <w:smallCaps w:val="false"/>
+          <w:strike w:val="false"/>
+          <w:dstrike w:val="false"/>
+          <w:color w:val="000000"/>
           <w:sz w:val="28"/>
-          <w:szCs w:val="28"/>
-        </w:rPr>
-      </w:pPr>
-      <w:r>
-        <w:rPr>
-          <w:rFonts w:eastAsia="Times New Roman" w:cs="Times New Roman" w:ascii="Times New Roman" w:hAnsi="Times New Roman"/>
+          <w:u w:val="none"/>
+          <w:effect w:val="none"/>
+          <w:shd w:fill="auto" w:val="clear"/>
+        </w:rPr>
+      </w:pPr>
+      <w:r>
+        <w:rPr>
+          <w:rFonts w:ascii="Times New Roman;serif" w:hAnsi="Times New Roman;serif"/>
+          <w:b w:val="false"/>
+          <w:i w:val="false"/>
+          <w:caps w:val="false"/>
+          <w:smallCaps w:val="false"/>
+          <w:strike w:val="false"/>
+          <w:dstrike w:val="false"/>
+          <w:color w:val="000000"/>
           <w:sz w:val="28"/>
-          <w:szCs w:val="28"/>
+          <w:u w:val="none"/>
+          <w:effect w:val="none"/>
+          <w:shd w:fill="auto" w:val="clear"/>
         </w:rPr>
         <w:t>Кафедра систем штучного інтелекту</w:t>
       </w:r>
     </w:p>
     <w:p>
       <w:pPr>
-        <w:pStyle w:val="Normal"/>
+        <w:pStyle w:val="Style13"/>
         <w:jc w:val="center"/>
         <w:rPr/>
       </w:pPr>
       <w:r>
-        <w:rPr/>
+        <w:rPr>
+          <w:b w:val="false"/>
+        </w:rPr>
+        <w:br/>
+        <w:br/>
+      </w:r>
+      <w:r>
+        <w:rPr>
+          <w:b w:val="false"/>
+        </w:rPr>
         <w:drawing>
           <wp:inline distT="0" distB="0" distL="0" distR="0">
-            <wp:extent cx="2299970" cy="2179955"/>
+            <wp:extent cx="2171700" cy="2057400"/>
             <wp:effectExtent l="0" t="0" r="0" b="0"/>
-            <wp:docPr id="1" name="Зображення1" descr=""/>
+            <wp:docPr id="1" name="Зображення27" descr=""/>
             <wp:cNvGraphicFramePr>
               <a:graphicFrameLocks xmlns:a="http://schemas.openxmlformats.org/drawingml/2006/main" noChangeAspect="1"/>
             </wp:cNvGraphicFramePr>
@@ -80,7 +150,7 @@
               <a:graphicData uri="http://schemas.openxmlformats.org/drawingml/2006/picture">
                 <pic:pic xmlns:pic="http://schemas.openxmlformats.org/drawingml/2006/picture">
                   <pic:nvPicPr>
-                    <pic:cNvPr id="1" name="Зображення1" descr=""/>
+                    <pic:cNvPr id="1" name="Зображення27" descr=""/>
                     <pic:cNvPicPr>
                       <a:picLocks noChangeAspect="1" noChangeArrowheads="1"/>
                     </pic:cNvPicPr>
@@ -94,7 +164,7 @@
                   <pic:spPr bwMode="auto">
                     <a:xfrm>
                       <a:off x="0" y="0"/>
-                      <a:ext cx="2299970" cy="2179955"/>
+                      <a:ext cx="2171700" cy="2057400"/>
                     </a:xfrm>
                     <a:prstGeom prst="rect">
                       <a:avLst/>
@@ -106,318 +176,505 @@
           </wp:inline>
         </w:drawing>
       </w:r>
-    </w:p>
-    <w:p>
-      <w:pPr>
-        <w:pStyle w:val="Normal"/>
-        <w:ind w:right="560" w:hanging="0"/>
-        <w:rPr>
-          <w:rFonts w:ascii="Times New Roman" w:hAnsi="Times New Roman" w:eastAsia="Times New Roman" w:cs="Times New Roman"/>
-        </w:rPr>
-      </w:pPr>
-      <w:r>
-        <w:rPr>
-          <w:rFonts w:eastAsia="Times New Roman" w:cs="Times New Roman" w:ascii="Times New Roman" w:hAnsi="Times New Roman"/>
-        </w:rPr>
-      </w:r>
-    </w:p>
-    <w:p>
-      <w:pPr>
-        <w:pStyle w:val="Normal"/>
-        <w:ind w:right="140" w:hanging="0"/>
-        <w:rPr>
-          <w:rFonts w:ascii="Times New Roman" w:hAnsi="Times New Roman" w:eastAsia="Times New Roman" w:cs="Times New Roman"/>
-        </w:rPr>
-      </w:pPr>
-      <w:r>
-        <w:rPr>
-          <w:rFonts w:eastAsia="Times New Roman" w:cs="Times New Roman" w:ascii="Times New Roman" w:hAnsi="Times New Roman"/>
-        </w:rPr>
-      </w:r>
-    </w:p>
-    <w:p>
-      <w:pPr>
-        <w:pStyle w:val="Normal"/>
-        <w:spacing w:lineRule="auto" w:line="240"/>
+      <w:r>
+        <w:rPr>
+          <w:b w:val="false"/>
+        </w:rPr>
+        <w:br/>
+      </w:r>
+    </w:p>
+    <w:p>
+      <w:pPr>
+        <w:pStyle w:val="Style13"/>
+        <w:bidi w:val="0"/>
+        <w:spacing w:lineRule="auto" w:line="288" w:before="0" w:after="0"/>
         <w:jc w:val="center"/>
         <w:rPr>
-          <w:rFonts w:ascii="Times New Roman" w:hAnsi="Times New Roman" w:eastAsia="Times New Roman" w:cs="Times New Roman"/>
+          <w:b w:val="false"/>
+        </w:rPr>
+      </w:pPr>
+      <w:r>
+        <w:rPr>
+          <w:rFonts w:ascii="Times New Roman;serif" w:hAnsi="Times New Roman;serif"/>
           <w:b/>
+          <w:i w:val="false"/>
+          <w:caps w:val="false"/>
+          <w:smallCaps w:val="false"/>
+          <w:strike w:val="false"/>
+          <w:dstrike w:val="false"/>
+          <w:color w:val="000000"/>
+          <w:sz w:val="56"/>
+          <w:u w:val="none"/>
+          <w:effect w:val="none"/>
+          <w:shd w:fill="auto" w:val="clear"/>
+        </w:rPr>
+        <w:t>Звіт</w:t>
+      </w:r>
+      <w:r>
+        <w:rPr>
+          <w:b w:val="false"/>
+          <w:caps w:val="false"/>
+          <w:smallCaps w:val="false"/>
+          <w:strike w:val="false"/>
+          <w:dstrike w:val="false"/>
+          <w:color w:val="000000"/>
+          <w:u w:val="none"/>
+          <w:effect w:val="none"/>
+          <w:shd w:fill="auto" w:val="clear"/>
+        </w:rPr>
+        <w:t> </w:t>
+      </w:r>
+    </w:p>
+    <w:p>
+      <w:pPr>
+        <w:pStyle w:val="Style13"/>
+        <w:bidi w:val="0"/>
+        <w:spacing w:lineRule="auto" w:line="288" w:before="0" w:after="0"/>
+        <w:jc w:val="center"/>
+        <w:rPr>
+          <w:rFonts w:ascii="Times New Roman;serif" w:hAnsi="Times New Roman;serif"/>
           <w:b/>
-          <w:bCs/>
-          <w:sz w:val="40"/>
-          <w:szCs w:val="40"/>
-        </w:rPr>
-      </w:pPr>
-      <w:r>
-        <w:rPr>
-          <w:rFonts w:eastAsia="Times New Roman" w:cs="Times New Roman" w:ascii="Times New Roman" w:hAnsi="Times New Roman"/>
+          <w:i w:val="false"/>
+          <w:caps w:val="false"/>
+          <w:smallCaps w:val="false"/>
+          <w:strike w:val="false"/>
+          <w:dstrike w:val="false"/>
+          <w:color w:val="000000"/>
+          <w:sz w:val="28"/>
+          <w:u w:val="none"/>
+          <w:effect w:val="none"/>
+          <w:shd w:fill="auto" w:val="clear"/>
+        </w:rPr>
+      </w:pPr>
+      <w:r>
+        <w:rPr>
+          <w:rFonts w:ascii="Times New Roman;serif" w:hAnsi="Times New Roman;serif"/>
           <w:b/>
-          <w:bCs/>
-          <w:sz w:val="40"/>
-          <w:szCs w:val="40"/>
-        </w:rPr>
-        <w:t>Звіт</w:t>
-      </w:r>
-    </w:p>
-    <w:p>
-      <w:pPr>
-        <w:pStyle w:val="Normal"/>
-        <w:spacing w:lineRule="auto" w:line="240"/>
+          <w:i w:val="false"/>
+          <w:caps w:val="false"/>
+          <w:smallCaps w:val="false"/>
+          <w:strike w:val="false"/>
+          <w:dstrike w:val="false"/>
+          <w:color w:val="000000"/>
+          <w:sz w:val="28"/>
+          <w:u w:val="none"/>
+          <w:effect w:val="none"/>
+          <w:shd w:fill="auto" w:val="clear"/>
+        </w:rPr>
+        <w:t>про виконання лабораторних та практичних робіт блоку № 2</w:t>
+      </w:r>
+    </w:p>
+    <w:p>
+      <w:pPr>
+        <w:pStyle w:val="Style13"/>
+        <w:bidi w:val="0"/>
+        <w:spacing w:lineRule="auto" w:line="288" w:before="0" w:after="0"/>
         <w:jc w:val="center"/>
         <w:rPr>
-          <w:rFonts w:ascii="Times New Roman" w:hAnsi="Times New Roman" w:eastAsia="Times New Roman" w:cs="Times New Roman"/>
-          <w:b/>
-          <w:b/>
-          <w:bCs/>
+          <w:b w:val="false"/>
+        </w:rPr>
+      </w:pPr>
+      <w:r>
+        <w:rPr>
+          <w:rFonts w:ascii="Times New Roman;serif" w:hAnsi="Times New Roman;serif"/>
+          <w:b w:val="false"/>
+          <w:i w:val="false"/>
+          <w:caps w:val="false"/>
+          <w:smallCaps w:val="false"/>
+          <w:strike w:val="false"/>
+          <w:dstrike w:val="false"/>
+          <w:color w:val="000000"/>
           <w:sz w:val="28"/>
-          <w:szCs w:val="28"/>
-        </w:rPr>
-      </w:pPr>
-      <w:r>
-        <w:rPr>
-          <w:rFonts w:eastAsia="Times New Roman" w:cs="Times New Roman" w:ascii="Times New Roman" w:hAnsi="Times New Roman"/>
+          <w:u w:val="none"/>
+          <w:effect w:val="none"/>
+          <w:shd w:fill="auto" w:val="clear"/>
+        </w:rPr>
+        <w:t>На тему:  «</w:t>
+      </w:r>
+      <w:r>
+        <w:rPr>
+          <w:b w:val="false"/>
+          <w:caps w:val="false"/>
+          <w:smallCaps w:val="false"/>
+          <w:strike w:val="false"/>
+          <w:dstrike w:val="false"/>
+          <w:color w:val="000000"/>
+          <w:u w:val="none"/>
+          <w:effect w:val="none"/>
+          <w:shd w:fill="auto" w:val="clear"/>
+        </w:rPr>
+        <w:t xml:space="preserve"> </w:t>
+      </w:r>
+      <w:r>
+        <w:rPr>
+          <w:rFonts w:ascii="Times New Roman;serif" w:hAnsi="Times New Roman;serif"/>
+          <w:b w:val="false"/>
+          <w:i w:val="false"/>
+          <w:caps w:val="false"/>
+          <w:smallCaps w:val="false"/>
+          <w:strike w:val="false"/>
+          <w:dstrike w:val="false"/>
+          <w:color w:val="000000"/>
           <w:sz w:val="28"/>
-          <w:szCs w:val="28"/>
-        </w:rPr>
-        <w:t xml:space="preserve">про виконання </w:t>
-      </w:r>
-    </w:p>
-    <w:p>
-      <w:pPr>
-        <w:pStyle w:val="Normal"/>
-        <w:spacing w:lineRule="auto" w:line="240"/>
+          <w:u w:val="none"/>
+          <w:effect w:val="none"/>
+          <w:shd w:fill="auto" w:val="clear"/>
+        </w:rPr>
+        <w:t>Лінійні алгоритми. Розгалужені алгоритми. Умовні та логічні оператори. Системи числення. Змінні. Константи. Типи даних. Розмір Типів Даних (Двійкова система). Ввід вивід. Базові операції та вбудовані функції. Коментарі.»</w:t>
+      </w:r>
+    </w:p>
+    <w:p>
+      <w:pPr>
+        <w:pStyle w:val="Style13"/>
+        <w:bidi w:val="0"/>
+        <w:spacing w:lineRule="auto" w:line="288" w:before="0" w:after="0"/>
         <w:jc w:val="center"/>
         <w:rPr>
-          <w:rFonts w:ascii="Times New Roman" w:hAnsi="Times New Roman" w:eastAsia="Times New Roman" w:cs="Times New Roman"/>
-          <w:b/>
-          <w:b/>
-          <w:bCs/>
-          <w:sz w:val="28"/>
-          <w:szCs w:val="28"/>
-        </w:rPr>
-      </w:pPr>
-      <w:r>
-        <w:rPr>
-          <w:rFonts w:eastAsia="Times New Roman" w:cs="Times New Roman" w:ascii="Times New Roman" w:hAnsi="Times New Roman"/>
-          <w:b/>
-          <w:bCs/>
-          <w:sz w:val="28"/>
-          <w:szCs w:val="28"/>
-        </w:rPr>
-        <w:t xml:space="preserve">Лабораторних та практичних робіт </w:t>
-      </w:r>
-    </w:p>
-    <w:p>
-      <w:pPr>
-        <w:pStyle w:val="Normal"/>
-        <w:spacing w:lineRule="auto" w:line="240"/>
-        <w:jc w:val="center"/>
-        <w:rPr>
-          <w:rFonts w:ascii="Times New Roman" w:hAnsi="Times New Roman" w:eastAsia="Times New Roman" w:cs="Times New Roman"/>
-          <w:sz w:val="28"/>
-          <w:szCs w:val="28"/>
-        </w:rPr>
-      </w:pPr>
-      <w:r>
-        <w:rPr>
-          <w:rFonts w:eastAsia="Times New Roman" w:cs="Times New Roman" w:ascii="Times New Roman" w:hAnsi="Times New Roman"/>
+          <w:b w:val="false"/>
+        </w:rPr>
+      </w:pPr>
+      <w:r>
+        <w:rPr>
+          <w:rFonts w:ascii="Times New Roman;serif" w:hAnsi="Times New Roman;serif"/>
           <w:b/>
           <w:i/>
+          <w:caps w:val="false"/>
+          <w:smallCaps w:val="false"/>
+          <w:strike w:val="false"/>
+          <w:dstrike w:val="false"/>
+          <w:color w:val="000000"/>
           <w:sz w:val="28"/>
-          <w:szCs w:val="28"/>
+          <w:u w:val="none"/>
+          <w:effect w:val="none"/>
+          <w:shd w:fill="auto" w:val="clear"/>
         </w:rPr>
         <w:t xml:space="preserve">з дисципліни: </w:t>
       </w:r>
       <w:r>
         <w:rPr>
-          <w:rFonts w:eastAsia="Times New Roman" w:cs="Times New Roman" w:ascii="Times New Roman" w:hAnsi="Times New Roman"/>
+          <w:rFonts w:ascii="Times New Roman;serif" w:hAnsi="Times New Roman;serif"/>
+          <w:b w:val="false"/>
+          <w:i w:val="false"/>
+          <w:caps w:val="false"/>
+          <w:smallCaps w:val="false"/>
+          <w:strike w:val="false"/>
+          <w:dstrike w:val="false"/>
+          <w:color w:val="000000"/>
           <w:sz w:val="28"/>
-          <w:szCs w:val="28"/>
+          <w:u w:val="none"/>
+          <w:effect w:val="none"/>
+          <w:shd w:fill="auto" w:val="clear"/>
         </w:rPr>
         <w:t>«Мови та парадигми програмування»</w:t>
       </w:r>
     </w:p>
     <w:p>
       <w:pPr>
-        <w:pStyle w:val="Normal"/>
-        <w:spacing w:lineRule="auto" w:line="240"/>
+        <w:pStyle w:val="Style13"/>
+        <w:bidi w:val="0"/>
+        <w:spacing w:lineRule="auto" w:line="288" w:before="0" w:after="0"/>
         <w:jc w:val="center"/>
         <w:rPr>
-          <w:rFonts w:ascii="Times New Roman" w:hAnsi="Times New Roman" w:eastAsia="Times New Roman" w:cs="Times New Roman"/>
+          <w:rFonts w:ascii="Times New Roman;serif" w:hAnsi="Times New Roman;serif"/>
+          <w:b w:val="false"/>
+          <w:i w:val="false"/>
+          <w:caps w:val="false"/>
+          <w:smallCaps w:val="false"/>
+          <w:strike w:val="false"/>
+          <w:dstrike w:val="false"/>
+          <w:color w:val="000000"/>
           <w:sz w:val="28"/>
-          <w:szCs w:val="28"/>
-        </w:rPr>
-      </w:pPr>
-      <w:r>
-        <w:rPr>
-          <w:rFonts w:eastAsia="Times New Roman" w:cs="Times New Roman" w:ascii="Times New Roman" w:hAnsi="Times New Roman"/>
+          <w:u w:val="none"/>
+          <w:effect w:val="none"/>
+          <w:shd w:fill="auto" w:val="clear"/>
+        </w:rPr>
+      </w:pPr>
+      <w:r>
+        <w:rPr>
+          <w:rFonts w:ascii="Times New Roman;serif" w:hAnsi="Times New Roman;serif"/>
+          <w:b w:val="false"/>
+          <w:i w:val="false"/>
+          <w:caps w:val="false"/>
+          <w:smallCaps w:val="false"/>
+          <w:strike w:val="false"/>
+          <w:dstrike w:val="false"/>
+          <w:color w:val="000000"/>
+          <w:sz w:val="28"/>
+          <w:u w:val="none"/>
+          <w:effect w:val="none"/>
+          <w:shd w:fill="auto" w:val="clear"/>
+        </w:rPr>
+        <w:t>до:</w:t>
+      </w:r>
+    </w:p>
+    <w:p>
+      <w:pPr>
+        <w:pStyle w:val="Style13"/>
+        <w:bidi w:val="0"/>
+        <w:spacing w:lineRule="auto" w:line="288" w:before="0" w:after="0"/>
+        <w:jc w:val="center"/>
+        <w:rPr>
+          <w:rFonts w:ascii="Times New Roman;serif" w:hAnsi="Times New Roman;serif"/>
+          <w:b w:val="false"/>
+          <w:i w:val="false"/>
+          <w:caps w:val="false"/>
+          <w:smallCaps w:val="false"/>
+          <w:strike w:val="false"/>
+          <w:dstrike w:val="false"/>
+          <w:color w:val="000000"/>
+          <w:sz w:val="28"/>
+          <w:u w:val="none"/>
+          <w:effect w:val="none"/>
+          <w:shd w:fill="auto" w:val="clear"/>
+        </w:rPr>
+      </w:pPr>
+      <w:r>
+        <w:rPr>
+          <w:rFonts w:ascii="Times New Roman;serif" w:hAnsi="Times New Roman;serif"/>
+          <w:b w:val="false"/>
+          <w:i w:val="false"/>
+          <w:caps w:val="false"/>
+          <w:smallCaps w:val="false"/>
+          <w:strike w:val="false"/>
+          <w:dstrike w:val="false"/>
+          <w:color w:val="000000"/>
+          <w:sz w:val="28"/>
+          <w:u w:val="none"/>
+          <w:effect w:val="none"/>
+          <w:shd w:fill="auto" w:val="clear"/>
+        </w:rPr>
+        <w:t>ВНС Лабораторної Роботи № 1 </w:t>
+      </w:r>
+    </w:p>
+    <w:p>
+      <w:pPr>
+        <w:pStyle w:val="Style13"/>
+        <w:bidi w:val="0"/>
+        <w:spacing w:lineRule="auto" w:line="288" w:before="0" w:after="0"/>
+        <w:jc w:val="center"/>
+        <w:rPr>
+          <w:rFonts w:ascii="Times New Roman;serif" w:hAnsi="Times New Roman;serif"/>
+          <w:b w:val="false"/>
+          <w:i w:val="false"/>
+          <w:caps w:val="false"/>
+          <w:smallCaps w:val="false"/>
+          <w:strike w:val="false"/>
+          <w:dstrike w:val="false"/>
+          <w:color w:val="000000"/>
+          <w:sz w:val="28"/>
+          <w:u w:val="none"/>
+          <w:effect w:val="none"/>
+          <w:shd w:fill="auto" w:val="clear"/>
+        </w:rPr>
+      </w:pPr>
+      <w:r>
+        <w:rPr>
+          <w:rFonts w:ascii="Times New Roman;serif" w:hAnsi="Times New Roman;serif"/>
+          <w:b w:val="false"/>
+          <w:i w:val="false"/>
+          <w:caps w:val="false"/>
+          <w:smallCaps w:val="false"/>
+          <w:strike w:val="false"/>
+          <w:dstrike w:val="false"/>
+          <w:color w:val="000000"/>
+          <w:sz w:val="28"/>
+          <w:u w:val="none"/>
+          <w:effect w:val="none"/>
+          <w:shd w:fill="auto" w:val="clear"/>
+        </w:rPr>
+        <w:t>Алготестер Лабораторної Роботи № 1</w:t>
+      </w:r>
+    </w:p>
+    <w:p>
+      <w:pPr>
+        <w:pStyle w:val="Style13"/>
+        <w:bidi w:val="0"/>
+        <w:spacing w:lineRule="auto" w:line="288" w:before="0" w:after="0"/>
+        <w:jc w:val="center"/>
+        <w:rPr>
+          <w:rFonts w:ascii="Times New Roman;serif" w:hAnsi="Times New Roman;serif"/>
+          <w:b w:val="false"/>
+          <w:i w:val="false"/>
+          <w:caps w:val="false"/>
+          <w:smallCaps w:val="false"/>
+          <w:strike w:val="false"/>
+          <w:dstrike w:val="false"/>
+          <w:color w:val="000000"/>
+          <w:sz w:val="28"/>
+          <w:u w:val="none"/>
+          <w:effect w:val="none"/>
+          <w:shd w:fill="auto" w:val="clear"/>
+        </w:rPr>
+      </w:pPr>
+      <w:r>
+        <w:rPr>
+          <w:rFonts w:ascii="Times New Roman;serif" w:hAnsi="Times New Roman;serif"/>
+          <w:b w:val="false"/>
+          <w:i w:val="false"/>
+          <w:caps w:val="false"/>
+          <w:smallCaps w:val="false"/>
+          <w:strike w:val="false"/>
+          <w:dstrike w:val="false"/>
+          <w:color w:val="000000"/>
+          <w:sz w:val="28"/>
+          <w:u w:val="none"/>
+          <w:effect w:val="none"/>
+          <w:shd w:fill="auto" w:val="clear"/>
+        </w:rPr>
+        <w:t>Практичних Робіт № 2</w:t>
+      </w:r>
+    </w:p>
+    <w:p>
+      <w:pPr>
+        <w:pStyle w:val="Style13"/>
+        <w:rPr>
+          <w:b w:val="false"/>
+        </w:rPr>
+      </w:pPr>
+      <w:r>
+        <w:rPr>
+          <w:b w:val="false"/>
+        </w:rPr>
+        <w:br/>
+        <w:br/>
+        <w:br/>
+      </w:r>
+    </w:p>
+    <w:p>
+      <w:pPr>
+        <w:pStyle w:val="Style13"/>
+        <w:bidi w:val="0"/>
+        <w:spacing w:lineRule="auto" w:line="288" w:before="0" w:after="0"/>
+        <w:jc w:val="right"/>
+        <w:rPr>
+          <w:rFonts w:ascii="Times New Roman;serif" w:hAnsi="Times New Roman;serif"/>
           <w:b/>
-          <w:bCs/>
-          <w:i/>
-          <w:iCs/>
+          <w:i w:val="false"/>
+          <w:caps w:val="false"/>
+          <w:smallCaps w:val="false"/>
+          <w:strike w:val="false"/>
+          <w:dstrike w:val="false"/>
+          <w:color w:val="000000"/>
           <w:sz w:val="28"/>
-          <w:szCs w:val="28"/>
-        </w:rPr>
-        <w:t>з розділу</w:t>
-      </w:r>
-      <w:r>
-        <w:rPr>
-          <w:rFonts w:eastAsia="Times New Roman" w:cs="Times New Roman" w:ascii="Times New Roman" w:hAnsi="Times New Roman"/>
+          <w:u w:val="none"/>
+          <w:effect w:val="none"/>
+          <w:shd w:fill="auto" w:val="clear"/>
+        </w:rPr>
+      </w:pPr>
+      <w:r>
+        <w:rPr>
+          <w:rFonts w:ascii="Times New Roman;serif" w:hAnsi="Times New Roman;serif"/>
+          <w:b/>
+          <w:i w:val="false"/>
+          <w:caps w:val="false"/>
+          <w:smallCaps w:val="false"/>
+          <w:strike w:val="false"/>
+          <w:dstrike w:val="false"/>
+          <w:color w:val="000000"/>
           <w:sz w:val="28"/>
-          <w:szCs w:val="28"/>
-        </w:rPr>
-        <w:t>:  « Лінійні та розгалужені алгоритми. Умовні оператори. Константи, змінні »</w:t>
-      </w:r>
-    </w:p>
-    <w:p>
-      <w:pPr>
-        <w:pStyle w:val="Normal"/>
-        <w:spacing w:lineRule="auto" w:line="240"/>
-        <w:jc w:val="center"/>
-        <w:rPr>
-          <w:rFonts w:ascii="Times New Roman" w:hAnsi="Times New Roman" w:eastAsia="Times New Roman" w:cs="Times New Roman"/>
-          <w:b/>
-          <w:b/>
-          <w:smallCaps/>
+          <w:u w:val="none"/>
+          <w:effect w:val="none"/>
+          <w:shd w:fill="auto" w:val="clear"/>
+        </w:rPr>
+        <w:t>Виконав(ла):</w:t>
+      </w:r>
+    </w:p>
+    <w:p>
+      <w:pPr>
+        <w:pStyle w:val="Style13"/>
+        <w:bidi w:val="0"/>
+        <w:spacing w:lineRule="auto" w:line="288" w:before="0" w:after="0"/>
+        <w:jc w:val="right"/>
+        <w:rPr/>
+      </w:pPr>
+      <w:r>
+        <w:rPr>
+          <w:caps w:val="false"/>
+          <w:smallCaps w:val="false"/>
+          <w:strike w:val="false"/>
+          <w:dstrike w:val="false"/>
+          <w:color w:val="000000"/>
+          <w:u w:val="none"/>
+          <w:effect w:val="none"/>
+          <w:shd w:fill="auto" w:val="clear"/>
+        </w:rPr>
+        <w:t> </w:t>
+      </w:r>
+      <w:r>
+        <w:rPr>
+          <w:rFonts w:ascii="Times New Roman;serif" w:hAnsi="Times New Roman;serif"/>
+          <w:b w:val="false"/>
+          <w:i w:val="false"/>
+          <w:caps w:val="false"/>
+          <w:smallCaps w:val="false"/>
+          <w:strike w:val="false"/>
+          <w:dstrike w:val="false"/>
+          <w:color w:val="000000"/>
           <w:sz w:val="28"/>
-          <w:szCs w:val="28"/>
-        </w:rPr>
-      </w:pPr>
-      <w:r>
-        <w:rPr>
-          <w:rFonts w:eastAsia="Times New Roman" w:cs="Times New Roman" w:ascii="Times New Roman" w:hAnsi="Times New Roman"/>
-          <w:b/>
-          <w:smallCaps/>
+          <w:u w:val="none"/>
+          <w:effect w:val="none"/>
+          <w:shd w:fill="auto" w:val="clear"/>
+        </w:rPr>
+        <w:t>Студент групи ШІ-</w:t>
+      </w:r>
+      <w:r>
+        <w:rPr>
+          <w:rFonts w:ascii="Times New Roman;serif" w:hAnsi="Times New Roman;serif"/>
+          <w:b w:val="false"/>
+          <w:i w:val="false"/>
+          <w:caps w:val="false"/>
+          <w:smallCaps w:val="false"/>
+          <w:strike w:val="false"/>
+          <w:dstrike w:val="false"/>
+          <w:color w:val="000000"/>
           <w:sz w:val="28"/>
-          <w:szCs w:val="28"/>
-        </w:rPr>
-      </w:r>
-    </w:p>
-    <w:p>
-      <w:pPr>
-        <w:pStyle w:val="Normal"/>
-        <w:spacing w:lineRule="auto" w:line="360"/>
-        <w:rPr>
-          <w:rFonts w:ascii="Times New Roman" w:hAnsi="Times New Roman" w:eastAsia="Times New Roman" w:cs="Times New Roman"/>
+          <w:u w:val="none"/>
+          <w:effect w:val="none"/>
+          <w:shd w:fill="auto" w:val="clear"/>
+          <w:lang w:val="en-US"/>
+        </w:rPr>
+        <w:t>12</w:t>
+      </w:r>
+    </w:p>
+    <w:p>
+      <w:pPr>
+        <w:pStyle w:val="Style13"/>
+        <w:bidi w:val="0"/>
+        <w:spacing w:lineRule="auto" w:line="288" w:before="0" w:after="0"/>
+        <w:jc w:val="right"/>
+        <w:rPr>
+          <w:rFonts w:ascii="Times New Roman;serif" w:hAnsi="Times New Roman;serif"/>
+          <w:b w:val="false"/>
+          <w:i w:val="false"/>
+          <w:caps w:val="false"/>
+          <w:smallCaps w:val="false"/>
+          <w:strike w:val="false"/>
+          <w:dstrike w:val="false"/>
+          <w:color w:val="000000"/>
           <w:sz w:val="28"/>
-          <w:szCs w:val="28"/>
-        </w:rPr>
-      </w:pPr>
-      <w:r>
-        <w:rPr>
-          <w:rFonts w:eastAsia="Times New Roman" w:cs="Times New Roman" w:ascii="Times New Roman" w:hAnsi="Times New Roman"/>
+          <w:u w:val="none"/>
+          <w:effect w:val="none"/>
+          <w:shd w:fill="auto" w:val="clear"/>
+          <w:lang w:val="uk-UA"/>
+        </w:rPr>
+      </w:pPr>
+      <w:r>
+        <w:rPr>
+          <w:rFonts w:ascii="Times New Roman;serif" w:hAnsi="Times New Roman;serif"/>
+          <w:b w:val="false"/>
+          <w:i w:val="false"/>
+          <w:caps w:val="false"/>
+          <w:smallCaps w:val="false"/>
+          <w:strike w:val="false"/>
+          <w:dstrike w:val="false"/>
+          <w:color w:val="000000"/>
           <w:sz w:val="28"/>
-          <w:szCs w:val="28"/>
-        </w:rPr>
-      </w:r>
-    </w:p>
-    <w:p>
-      <w:pPr>
-        <w:pStyle w:val="Normal"/>
-        <w:spacing w:lineRule="auto" w:line="240"/>
-        <w:jc w:val="right"/>
-        <w:rPr>
-          <w:rFonts w:ascii="Times New Roman" w:hAnsi="Times New Roman" w:eastAsia="Times New Roman" w:cs="Times New Roman"/>
-          <w:b/>
-          <w:b/>
-          <w:bCs/>
-          <w:i/>
-          <w:i/>
-          <w:iCs/>
-          <w:sz w:val="28"/>
-          <w:szCs w:val="28"/>
-        </w:rPr>
-      </w:pPr>
-      <w:r>
-        <w:rPr>
-          <w:rFonts w:eastAsia="Times New Roman" w:cs="Times New Roman" w:ascii="Times New Roman" w:hAnsi="Times New Roman"/>
-          <w:b/>
-          <w:bCs/>
-          <w:i/>
-          <w:iCs/>
-          <w:sz w:val="28"/>
-          <w:szCs w:val="28"/>
-        </w:rPr>
-        <w:t>Виконав:</w:t>
-      </w:r>
-    </w:p>
-    <w:p>
-      <w:pPr>
-        <w:pStyle w:val="Normal"/>
-        <w:spacing w:lineRule="auto" w:line="240"/>
-        <w:jc w:val="right"/>
-        <w:rPr>
-          <w:rFonts w:ascii="Times New Roman" w:hAnsi="Times New Roman" w:eastAsia="Times New Roman" w:cs="Times New Roman"/>
-          <w:b/>
-          <w:b/>
-          <w:bCs/>
-          <w:i/>
-          <w:i/>
-          <w:iCs/>
-          <w:sz w:val="28"/>
-          <w:szCs w:val="28"/>
-        </w:rPr>
-      </w:pPr>
-      <w:r>
-        <w:rPr>
-          <w:rFonts w:eastAsia="Times New Roman" w:cs="Times New Roman" w:ascii="Times New Roman" w:hAnsi="Times New Roman"/>
-          <w:b/>
-          <w:bCs/>
-          <w:i/>
-          <w:iCs/>
-          <w:sz w:val="28"/>
-          <w:szCs w:val="28"/>
-        </w:rPr>
-        <w:t xml:space="preserve"> </w:t>
-      </w:r>
-      <w:r>
-        <w:rPr>
-          <w:rFonts w:eastAsia="Times New Roman" w:cs="Times New Roman" w:ascii="Times New Roman" w:hAnsi="Times New Roman"/>
-          <w:sz w:val="28"/>
-          <w:szCs w:val="28"/>
-        </w:rPr>
-        <w:t>студент групи ШІ-12</w:t>
-      </w:r>
-    </w:p>
-    <w:p>
-      <w:pPr>
-        <w:pStyle w:val="Normal"/>
-        <w:spacing w:lineRule="auto" w:line="240"/>
-        <w:jc w:val="right"/>
-        <w:rPr>
-          <w:rFonts w:ascii="Times New Roman" w:hAnsi="Times New Roman" w:eastAsia="Times New Roman" w:cs="Times New Roman"/>
-          <w:sz w:val="28"/>
-          <w:szCs w:val="28"/>
-        </w:rPr>
-      </w:pPr>
-      <w:r>
-        <w:rPr>
-          <w:rFonts w:eastAsia="Times New Roman" w:cs="Times New Roman" w:ascii="Times New Roman" w:hAnsi="Times New Roman"/>
-          <w:sz w:val="28"/>
-          <w:szCs w:val="28"/>
-        </w:rPr>
-        <w:t xml:space="preserve">Ширяєв Іван Павлович </w:t>
-      </w:r>
-    </w:p>
-    <w:p>
-      <w:pPr>
-        <w:pStyle w:val="Normal"/>
-        <w:rPr>
-          <w:rFonts w:ascii="Times New Roman" w:hAnsi="Times New Roman" w:eastAsia="Times New Roman" w:cs="Times New Roman"/>
-          <w:sz w:val="28"/>
-          <w:szCs w:val="28"/>
-        </w:rPr>
-      </w:pPr>
-      <w:r>
-        <w:rPr>
-          <w:rFonts w:eastAsia="Times New Roman" w:cs="Times New Roman" w:ascii="Times New Roman" w:hAnsi="Times New Roman"/>
-          <w:sz w:val="28"/>
-          <w:szCs w:val="28"/>
-        </w:rPr>
-      </w:r>
-      <w:r>
-        <w:br w:type="page"/>
+          <w:u w:val="none"/>
+          <w:effect w:val="none"/>
+          <w:shd w:fill="auto" w:val="clear"/>
+          <w:lang w:val="uk-UA"/>
+        </w:rPr>
+        <w:t>Ширяєв Іван Павлович</w:t>
       </w:r>
     </w:p>
     <w:p>
@@ -2938,9 +3195,13 @@
         </w:rPr>
       </w:pPr>
       <w:r>
-        <w:rPr/>
+        <w:rPr>
+          <w:rFonts w:eastAsia="Times New Roman" w:cs="Times New Roman" w:ascii="Times New Roman" w:hAnsi="Times New Roman"/>
+          <w:sz w:val="24"/>
+          <w:szCs w:val="24"/>
+        </w:rPr>
         <w:drawing>
-          <wp:anchor behindDoc="0" distT="0" distB="0" distL="0" distR="0" simplePos="0" locked="0" layoutInCell="0" allowOverlap="1" relativeHeight="63">
+          <wp:anchor behindDoc="0" distT="0" distB="0" distL="0" distR="0" simplePos="0" locked="0" layoutInCell="0" allowOverlap="1" relativeHeight="44">
             <wp:simplePos x="0" y="0"/>
             <wp:positionH relativeFrom="column">
               <wp:posOffset>99060</wp:posOffset>
@@ -2997,455 +3258,587 @@
         </w:rPr>
       </w:pPr>
       <w:r>
-        <w:rPr/>
-      </w:r>
-    </w:p>
-    <w:p>
-      <w:pPr>
-        <w:pStyle w:val="Normal"/>
-        <w:spacing w:lineRule="auto" w:line="240" w:before="0" w:after="0"/>
-        <w:rPr>
-          <w:rFonts w:ascii="Times New Roman" w:hAnsi="Times New Roman" w:eastAsia="Times New Roman" w:cs="Times New Roman"/>
-          <w:sz w:val="24"/>
-          <w:szCs w:val="24"/>
-        </w:rPr>
-      </w:pPr>
-      <w:r>
-        <w:rPr/>
-      </w:r>
-    </w:p>
-    <w:p>
-      <w:pPr>
-        <w:pStyle w:val="Normal"/>
-        <w:spacing w:lineRule="auto" w:line="240" w:before="0" w:after="0"/>
-        <w:rPr>
-          <w:rFonts w:ascii="Times New Roman" w:hAnsi="Times New Roman" w:eastAsia="Times New Roman" w:cs="Times New Roman"/>
-          <w:sz w:val="24"/>
-          <w:szCs w:val="24"/>
-        </w:rPr>
-      </w:pPr>
-      <w:r>
-        <w:rPr/>
-      </w:r>
-    </w:p>
-    <w:p>
-      <w:pPr>
-        <w:pStyle w:val="Normal"/>
-        <w:spacing w:lineRule="auto" w:line="240" w:before="0" w:after="0"/>
-        <w:rPr>
-          <w:rFonts w:ascii="Times New Roman" w:hAnsi="Times New Roman" w:eastAsia="Times New Roman" w:cs="Times New Roman"/>
-          <w:sz w:val="24"/>
-          <w:szCs w:val="24"/>
-        </w:rPr>
-      </w:pPr>
-      <w:r>
-        <w:rPr/>
-      </w:r>
-    </w:p>
-    <w:p>
-      <w:pPr>
-        <w:pStyle w:val="Normal"/>
-        <w:spacing w:lineRule="auto" w:line="240" w:before="0" w:after="0"/>
-        <w:rPr>
-          <w:rFonts w:ascii="Times New Roman" w:hAnsi="Times New Roman" w:eastAsia="Times New Roman" w:cs="Times New Roman"/>
-          <w:sz w:val="24"/>
-          <w:szCs w:val="24"/>
-        </w:rPr>
-      </w:pPr>
-      <w:r>
-        <w:rPr/>
-      </w:r>
-    </w:p>
-    <w:p>
-      <w:pPr>
-        <w:pStyle w:val="Normal"/>
-        <w:spacing w:lineRule="auto" w:line="240" w:before="0" w:after="0"/>
-        <w:rPr>
-          <w:rFonts w:ascii="Times New Roman" w:hAnsi="Times New Roman" w:eastAsia="Times New Roman" w:cs="Times New Roman"/>
-          <w:sz w:val="24"/>
-          <w:szCs w:val="24"/>
-        </w:rPr>
-      </w:pPr>
-      <w:r>
-        <w:rPr/>
-      </w:r>
-    </w:p>
-    <w:p>
-      <w:pPr>
-        <w:pStyle w:val="Normal"/>
-        <w:spacing w:lineRule="auto" w:line="240" w:before="0" w:after="0"/>
-        <w:rPr>
-          <w:rFonts w:ascii="Times New Roman" w:hAnsi="Times New Roman" w:eastAsia="Times New Roman" w:cs="Times New Roman"/>
-          <w:sz w:val="24"/>
-          <w:szCs w:val="24"/>
-        </w:rPr>
-      </w:pPr>
-      <w:r>
-        <w:rPr/>
-      </w:r>
-    </w:p>
-    <w:p>
-      <w:pPr>
-        <w:pStyle w:val="Normal"/>
-        <w:spacing w:lineRule="auto" w:line="240" w:before="0" w:after="0"/>
-        <w:rPr>
-          <w:rFonts w:ascii="Times New Roman" w:hAnsi="Times New Roman" w:eastAsia="Times New Roman" w:cs="Times New Roman"/>
-          <w:sz w:val="24"/>
-          <w:szCs w:val="24"/>
-        </w:rPr>
-      </w:pPr>
-      <w:r>
-        <w:rPr/>
-      </w:r>
-    </w:p>
-    <w:p>
-      <w:pPr>
-        <w:pStyle w:val="Normal"/>
-        <w:spacing w:lineRule="auto" w:line="240" w:before="0" w:after="0"/>
-        <w:rPr>
-          <w:rFonts w:ascii="Times New Roman" w:hAnsi="Times New Roman" w:eastAsia="Times New Roman" w:cs="Times New Roman"/>
-          <w:sz w:val="24"/>
-          <w:szCs w:val="24"/>
-        </w:rPr>
-      </w:pPr>
-      <w:r>
-        <w:rPr/>
-      </w:r>
-    </w:p>
-    <w:p>
-      <w:pPr>
-        <w:pStyle w:val="Normal"/>
-        <w:spacing w:lineRule="auto" w:line="240" w:before="0" w:after="0"/>
-        <w:rPr>
-          <w:rFonts w:ascii="Times New Roman" w:hAnsi="Times New Roman" w:eastAsia="Times New Roman" w:cs="Times New Roman"/>
-          <w:sz w:val="24"/>
-          <w:szCs w:val="24"/>
-        </w:rPr>
-      </w:pPr>
-      <w:r>
-        <w:rPr/>
-      </w:r>
-    </w:p>
-    <w:p>
-      <w:pPr>
-        <w:pStyle w:val="Normal"/>
-        <w:spacing w:lineRule="auto" w:line="240" w:before="0" w:after="0"/>
-        <w:rPr>
-          <w:rFonts w:ascii="Times New Roman" w:hAnsi="Times New Roman" w:eastAsia="Times New Roman" w:cs="Times New Roman"/>
-          <w:sz w:val="24"/>
-          <w:szCs w:val="24"/>
-        </w:rPr>
-      </w:pPr>
-      <w:r>
-        <w:rPr/>
-      </w:r>
-    </w:p>
-    <w:p>
-      <w:pPr>
-        <w:pStyle w:val="Normal"/>
-        <w:spacing w:lineRule="auto" w:line="240" w:before="0" w:after="0"/>
-        <w:rPr>
-          <w:rFonts w:ascii="Times New Roman" w:hAnsi="Times New Roman" w:eastAsia="Times New Roman" w:cs="Times New Roman"/>
-          <w:sz w:val="24"/>
-          <w:szCs w:val="24"/>
-        </w:rPr>
-      </w:pPr>
-      <w:r>
-        <w:rPr/>
-      </w:r>
-    </w:p>
-    <w:p>
-      <w:pPr>
-        <w:pStyle w:val="Normal"/>
-        <w:spacing w:lineRule="auto" w:line="240" w:before="0" w:after="0"/>
-        <w:rPr>
-          <w:rFonts w:ascii="Times New Roman" w:hAnsi="Times New Roman" w:eastAsia="Times New Roman" w:cs="Times New Roman"/>
-          <w:sz w:val="24"/>
-          <w:szCs w:val="24"/>
-        </w:rPr>
-      </w:pPr>
-      <w:r>
-        <w:rPr/>
-      </w:r>
-    </w:p>
-    <w:p>
-      <w:pPr>
-        <w:pStyle w:val="Normal"/>
-        <w:spacing w:lineRule="auto" w:line="240" w:before="0" w:after="0"/>
-        <w:rPr>
-          <w:rFonts w:ascii="Times New Roman" w:hAnsi="Times New Roman" w:eastAsia="Times New Roman" w:cs="Times New Roman"/>
-          <w:sz w:val="24"/>
-          <w:szCs w:val="24"/>
-        </w:rPr>
-      </w:pPr>
-      <w:r>
-        <w:rPr/>
-      </w:r>
-    </w:p>
-    <w:p>
-      <w:pPr>
-        <w:pStyle w:val="Normal"/>
-        <w:spacing w:lineRule="auto" w:line="240" w:before="0" w:after="0"/>
-        <w:rPr>
-          <w:rFonts w:ascii="Times New Roman" w:hAnsi="Times New Roman" w:eastAsia="Times New Roman" w:cs="Times New Roman"/>
-          <w:sz w:val="24"/>
-          <w:szCs w:val="24"/>
-        </w:rPr>
-      </w:pPr>
-      <w:r>
-        <w:rPr/>
-      </w:r>
-    </w:p>
-    <w:p>
-      <w:pPr>
-        <w:pStyle w:val="Normal"/>
-        <w:spacing w:lineRule="auto" w:line="240" w:before="0" w:after="0"/>
-        <w:rPr>
-          <w:rFonts w:ascii="Times New Roman" w:hAnsi="Times New Roman" w:eastAsia="Times New Roman" w:cs="Times New Roman"/>
-          <w:sz w:val="24"/>
-          <w:szCs w:val="24"/>
-        </w:rPr>
-      </w:pPr>
-      <w:r>
-        <w:rPr/>
-      </w:r>
-    </w:p>
-    <w:p>
-      <w:pPr>
-        <w:pStyle w:val="Normal"/>
-        <w:spacing w:lineRule="auto" w:line="240" w:before="0" w:after="0"/>
-        <w:rPr>
-          <w:rFonts w:ascii="Times New Roman" w:hAnsi="Times New Roman" w:eastAsia="Times New Roman" w:cs="Times New Roman"/>
-          <w:sz w:val="24"/>
-          <w:szCs w:val="24"/>
-        </w:rPr>
-      </w:pPr>
-      <w:r>
-        <w:rPr/>
-      </w:r>
-    </w:p>
-    <w:p>
-      <w:pPr>
-        <w:pStyle w:val="Normal"/>
-        <w:spacing w:lineRule="auto" w:line="240" w:before="0" w:after="0"/>
-        <w:rPr>
-          <w:rFonts w:ascii="Times New Roman" w:hAnsi="Times New Roman" w:eastAsia="Times New Roman" w:cs="Times New Roman"/>
-          <w:sz w:val="24"/>
-          <w:szCs w:val="24"/>
-        </w:rPr>
-      </w:pPr>
-      <w:r>
-        <w:rPr/>
-      </w:r>
-    </w:p>
-    <w:p>
-      <w:pPr>
-        <w:pStyle w:val="Normal"/>
-        <w:spacing w:lineRule="auto" w:line="240" w:before="0" w:after="0"/>
-        <w:rPr>
-          <w:rFonts w:ascii="Times New Roman" w:hAnsi="Times New Roman" w:eastAsia="Times New Roman" w:cs="Times New Roman"/>
-          <w:sz w:val="24"/>
-          <w:szCs w:val="24"/>
-        </w:rPr>
-      </w:pPr>
-      <w:r>
-        <w:rPr/>
-      </w:r>
-    </w:p>
-    <w:p>
-      <w:pPr>
-        <w:pStyle w:val="Normal"/>
-        <w:spacing w:lineRule="auto" w:line="240" w:before="0" w:after="0"/>
-        <w:rPr>
-          <w:rFonts w:ascii="Times New Roman" w:hAnsi="Times New Roman" w:eastAsia="Times New Roman" w:cs="Times New Roman"/>
-          <w:sz w:val="24"/>
-          <w:szCs w:val="24"/>
-        </w:rPr>
-      </w:pPr>
-      <w:r>
-        <w:rPr/>
-      </w:r>
-    </w:p>
-    <w:p>
-      <w:pPr>
-        <w:pStyle w:val="Normal"/>
-        <w:spacing w:lineRule="auto" w:line="240" w:before="0" w:after="0"/>
-        <w:rPr>
-          <w:rFonts w:ascii="Times New Roman" w:hAnsi="Times New Roman" w:eastAsia="Times New Roman" w:cs="Times New Roman"/>
-          <w:sz w:val="24"/>
-          <w:szCs w:val="24"/>
-        </w:rPr>
-      </w:pPr>
-      <w:r>
-        <w:rPr/>
-      </w:r>
-    </w:p>
-    <w:p>
-      <w:pPr>
-        <w:pStyle w:val="Normal"/>
-        <w:spacing w:lineRule="auto" w:line="240" w:before="0" w:after="0"/>
-        <w:rPr>
-          <w:rFonts w:ascii="Times New Roman" w:hAnsi="Times New Roman" w:eastAsia="Times New Roman" w:cs="Times New Roman"/>
-          <w:sz w:val="24"/>
-          <w:szCs w:val="24"/>
-        </w:rPr>
-      </w:pPr>
-      <w:r>
-        <w:rPr/>
-      </w:r>
-    </w:p>
-    <w:p>
-      <w:pPr>
-        <w:pStyle w:val="Normal"/>
-        <w:spacing w:lineRule="auto" w:line="240" w:before="0" w:after="0"/>
-        <w:rPr>
-          <w:rFonts w:ascii="Times New Roman" w:hAnsi="Times New Roman" w:eastAsia="Times New Roman" w:cs="Times New Roman"/>
-          <w:sz w:val="24"/>
-          <w:szCs w:val="24"/>
-        </w:rPr>
-      </w:pPr>
-      <w:r>
-        <w:rPr/>
-      </w:r>
-    </w:p>
-    <w:p>
-      <w:pPr>
-        <w:pStyle w:val="Normal"/>
-        <w:spacing w:lineRule="auto" w:line="240" w:before="0" w:after="0"/>
-        <w:rPr>
-          <w:rFonts w:ascii="Times New Roman" w:hAnsi="Times New Roman" w:eastAsia="Times New Roman" w:cs="Times New Roman"/>
-          <w:sz w:val="24"/>
-          <w:szCs w:val="24"/>
-        </w:rPr>
-      </w:pPr>
-      <w:r>
-        <w:rPr/>
-      </w:r>
-    </w:p>
-    <w:p>
-      <w:pPr>
-        <w:pStyle w:val="Normal"/>
-        <w:spacing w:lineRule="auto" w:line="240" w:before="0" w:after="0"/>
-        <w:rPr>
-          <w:rFonts w:ascii="Times New Roman" w:hAnsi="Times New Roman" w:eastAsia="Times New Roman" w:cs="Times New Roman"/>
-          <w:sz w:val="24"/>
-          <w:szCs w:val="24"/>
-        </w:rPr>
-      </w:pPr>
-      <w:r>
-        <w:rPr/>
-      </w:r>
-    </w:p>
-    <w:p>
-      <w:pPr>
-        <w:pStyle w:val="Normal"/>
-        <w:spacing w:lineRule="auto" w:line="240" w:before="0" w:after="0"/>
-        <w:rPr>
-          <w:rFonts w:ascii="Times New Roman" w:hAnsi="Times New Roman" w:eastAsia="Times New Roman" w:cs="Times New Roman"/>
-          <w:sz w:val="24"/>
-          <w:szCs w:val="24"/>
-        </w:rPr>
-      </w:pPr>
-      <w:r>
-        <w:rPr/>
-      </w:r>
-    </w:p>
-    <w:p>
-      <w:pPr>
-        <w:pStyle w:val="Normal"/>
-        <w:spacing w:lineRule="auto" w:line="240" w:before="0" w:after="0"/>
-        <w:rPr>
-          <w:rFonts w:ascii="Times New Roman" w:hAnsi="Times New Roman" w:eastAsia="Times New Roman" w:cs="Times New Roman"/>
-          <w:sz w:val="24"/>
-          <w:szCs w:val="24"/>
-        </w:rPr>
-      </w:pPr>
-      <w:r>
-        <w:rPr/>
-      </w:r>
-    </w:p>
-    <w:p>
-      <w:pPr>
-        <w:pStyle w:val="Normal"/>
-        <w:spacing w:lineRule="auto" w:line="240" w:before="0" w:after="0"/>
-        <w:rPr>
-          <w:rFonts w:ascii="Times New Roman" w:hAnsi="Times New Roman" w:eastAsia="Times New Roman" w:cs="Times New Roman"/>
-          <w:sz w:val="24"/>
-          <w:szCs w:val="24"/>
-        </w:rPr>
-      </w:pPr>
-      <w:r>
-        <w:rPr/>
-      </w:r>
-    </w:p>
-    <w:p>
-      <w:pPr>
-        <w:pStyle w:val="Normal"/>
-        <w:spacing w:lineRule="auto" w:line="240" w:before="0" w:after="0"/>
-        <w:rPr>
-          <w:rFonts w:ascii="Times New Roman" w:hAnsi="Times New Roman" w:eastAsia="Times New Roman" w:cs="Times New Roman"/>
-          <w:sz w:val="24"/>
-          <w:szCs w:val="24"/>
-        </w:rPr>
-      </w:pPr>
-      <w:r>
-        <w:rPr/>
-      </w:r>
-    </w:p>
-    <w:p>
-      <w:pPr>
-        <w:pStyle w:val="Normal"/>
-        <w:spacing w:lineRule="auto" w:line="240" w:before="0" w:after="0"/>
-        <w:rPr>
-          <w:rFonts w:ascii="Times New Roman" w:hAnsi="Times New Roman" w:eastAsia="Times New Roman" w:cs="Times New Roman"/>
-          <w:sz w:val="24"/>
-          <w:szCs w:val="24"/>
-        </w:rPr>
-      </w:pPr>
-      <w:r>
-        <w:rPr/>
-      </w:r>
-    </w:p>
-    <w:p>
-      <w:pPr>
-        <w:pStyle w:val="Normal"/>
-        <w:spacing w:lineRule="auto" w:line="240" w:before="0" w:after="0"/>
-        <w:rPr>
-          <w:rFonts w:ascii="Times New Roman" w:hAnsi="Times New Roman" w:eastAsia="Times New Roman" w:cs="Times New Roman"/>
-          <w:sz w:val="24"/>
-          <w:szCs w:val="24"/>
-        </w:rPr>
-      </w:pPr>
-      <w:r>
-        <w:rPr/>
-      </w:r>
-    </w:p>
-    <w:p>
-      <w:pPr>
-        <w:pStyle w:val="Normal"/>
-        <w:spacing w:lineRule="auto" w:line="240" w:before="0" w:after="0"/>
-        <w:rPr>
-          <w:rFonts w:ascii="Times New Roman" w:hAnsi="Times New Roman" w:eastAsia="Times New Roman" w:cs="Times New Roman"/>
-          <w:sz w:val="24"/>
-          <w:szCs w:val="24"/>
-        </w:rPr>
-      </w:pPr>
-      <w:r>
-        <w:rPr/>
-      </w:r>
-    </w:p>
-    <w:p>
-      <w:pPr>
-        <w:pStyle w:val="Normal"/>
-        <w:spacing w:lineRule="auto" w:line="240" w:before="0" w:after="0"/>
-        <w:rPr>
-          <w:rFonts w:ascii="Times New Roman" w:hAnsi="Times New Roman" w:eastAsia="Times New Roman" w:cs="Times New Roman"/>
-          <w:sz w:val="24"/>
-          <w:szCs w:val="24"/>
-        </w:rPr>
-      </w:pPr>
-      <w:r>
-        <w:rPr/>
+        <w:rPr>
+          <w:rFonts w:eastAsia="Times New Roman" w:cs="Times New Roman" w:ascii="Times New Roman" w:hAnsi="Times New Roman"/>
+          <w:sz w:val="24"/>
+          <w:szCs w:val="24"/>
+        </w:rPr>
+      </w:r>
+    </w:p>
+    <w:p>
+      <w:pPr>
+        <w:pStyle w:val="Normal"/>
+        <w:spacing w:lineRule="auto" w:line="240" w:before="0" w:after="0"/>
+        <w:rPr>
+          <w:rFonts w:ascii="Times New Roman" w:hAnsi="Times New Roman" w:eastAsia="Times New Roman" w:cs="Times New Roman"/>
+          <w:sz w:val="24"/>
+          <w:szCs w:val="24"/>
+        </w:rPr>
+      </w:pPr>
+      <w:r>
+        <w:rPr>
+          <w:rFonts w:eastAsia="Times New Roman" w:cs="Times New Roman" w:ascii="Times New Roman" w:hAnsi="Times New Roman"/>
+          <w:sz w:val="24"/>
+          <w:szCs w:val="24"/>
+        </w:rPr>
+      </w:r>
+    </w:p>
+    <w:p>
+      <w:pPr>
+        <w:pStyle w:val="Normal"/>
+        <w:spacing w:lineRule="auto" w:line="240" w:before="0" w:after="0"/>
+        <w:rPr>
+          <w:rFonts w:ascii="Times New Roman" w:hAnsi="Times New Roman" w:eastAsia="Times New Roman" w:cs="Times New Roman"/>
+          <w:sz w:val="24"/>
+          <w:szCs w:val="24"/>
+        </w:rPr>
+      </w:pPr>
+      <w:r>
+        <w:rPr>
+          <w:rFonts w:eastAsia="Times New Roman" w:cs="Times New Roman" w:ascii="Times New Roman" w:hAnsi="Times New Roman"/>
+          <w:sz w:val="24"/>
+          <w:szCs w:val="24"/>
+        </w:rPr>
+      </w:r>
+    </w:p>
+    <w:p>
+      <w:pPr>
+        <w:pStyle w:val="Normal"/>
+        <w:spacing w:lineRule="auto" w:line="240" w:before="0" w:after="0"/>
+        <w:rPr>
+          <w:rFonts w:ascii="Times New Roman" w:hAnsi="Times New Roman" w:eastAsia="Times New Roman" w:cs="Times New Roman"/>
+          <w:sz w:val="24"/>
+          <w:szCs w:val="24"/>
+        </w:rPr>
+      </w:pPr>
+      <w:r>
+        <w:rPr>
+          <w:rFonts w:eastAsia="Times New Roman" w:cs="Times New Roman" w:ascii="Times New Roman" w:hAnsi="Times New Roman"/>
+          <w:sz w:val="24"/>
+          <w:szCs w:val="24"/>
+        </w:rPr>
+      </w:r>
+    </w:p>
+    <w:p>
+      <w:pPr>
+        <w:pStyle w:val="Normal"/>
+        <w:spacing w:lineRule="auto" w:line="240" w:before="0" w:after="0"/>
+        <w:rPr>
+          <w:rFonts w:ascii="Times New Roman" w:hAnsi="Times New Roman" w:eastAsia="Times New Roman" w:cs="Times New Roman"/>
+          <w:sz w:val="24"/>
+          <w:szCs w:val="24"/>
+        </w:rPr>
+      </w:pPr>
+      <w:r>
+        <w:rPr>
+          <w:rFonts w:eastAsia="Times New Roman" w:cs="Times New Roman" w:ascii="Times New Roman" w:hAnsi="Times New Roman"/>
+          <w:sz w:val="24"/>
+          <w:szCs w:val="24"/>
+        </w:rPr>
+      </w:r>
+    </w:p>
+    <w:p>
+      <w:pPr>
+        <w:pStyle w:val="Normal"/>
+        <w:spacing w:lineRule="auto" w:line="240" w:before="0" w:after="0"/>
+        <w:rPr>
+          <w:rFonts w:ascii="Times New Roman" w:hAnsi="Times New Roman" w:eastAsia="Times New Roman" w:cs="Times New Roman"/>
+          <w:sz w:val="24"/>
+          <w:szCs w:val="24"/>
+        </w:rPr>
+      </w:pPr>
+      <w:r>
+        <w:rPr>
+          <w:rFonts w:eastAsia="Times New Roman" w:cs="Times New Roman" w:ascii="Times New Roman" w:hAnsi="Times New Roman"/>
+          <w:sz w:val="24"/>
+          <w:szCs w:val="24"/>
+        </w:rPr>
+      </w:r>
+    </w:p>
+    <w:p>
+      <w:pPr>
+        <w:pStyle w:val="Normal"/>
+        <w:spacing w:lineRule="auto" w:line="240" w:before="0" w:after="0"/>
+        <w:rPr>
+          <w:rFonts w:ascii="Times New Roman" w:hAnsi="Times New Roman" w:eastAsia="Times New Roman" w:cs="Times New Roman"/>
+          <w:sz w:val="24"/>
+          <w:szCs w:val="24"/>
+        </w:rPr>
+      </w:pPr>
+      <w:r>
+        <w:rPr>
+          <w:rFonts w:eastAsia="Times New Roman" w:cs="Times New Roman" w:ascii="Times New Roman" w:hAnsi="Times New Roman"/>
+          <w:sz w:val="24"/>
+          <w:szCs w:val="24"/>
+        </w:rPr>
+      </w:r>
+    </w:p>
+    <w:p>
+      <w:pPr>
+        <w:pStyle w:val="Normal"/>
+        <w:spacing w:lineRule="auto" w:line="240" w:before="0" w:after="0"/>
+        <w:rPr>
+          <w:rFonts w:ascii="Times New Roman" w:hAnsi="Times New Roman" w:eastAsia="Times New Roman" w:cs="Times New Roman"/>
+          <w:sz w:val="24"/>
+          <w:szCs w:val="24"/>
+        </w:rPr>
+      </w:pPr>
+      <w:r>
+        <w:rPr>
+          <w:rFonts w:eastAsia="Times New Roman" w:cs="Times New Roman" w:ascii="Times New Roman" w:hAnsi="Times New Roman"/>
+          <w:sz w:val="24"/>
+          <w:szCs w:val="24"/>
+        </w:rPr>
+      </w:r>
+    </w:p>
+    <w:p>
+      <w:pPr>
+        <w:pStyle w:val="Normal"/>
+        <w:spacing w:lineRule="auto" w:line="240" w:before="0" w:after="0"/>
+        <w:rPr>
+          <w:rFonts w:ascii="Times New Roman" w:hAnsi="Times New Roman" w:eastAsia="Times New Roman" w:cs="Times New Roman"/>
+          <w:sz w:val="24"/>
+          <w:szCs w:val="24"/>
+        </w:rPr>
+      </w:pPr>
+      <w:r>
+        <w:rPr>
+          <w:rFonts w:eastAsia="Times New Roman" w:cs="Times New Roman" w:ascii="Times New Roman" w:hAnsi="Times New Roman"/>
+          <w:sz w:val="24"/>
+          <w:szCs w:val="24"/>
+        </w:rPr>
+      </w:r>
+    </w:p>
+    <w:p>
+      <w:pPr>
+        <w:pStyle w:val="Normal"/>
+        <w:spacing w:lineRule="auto" w:line="240" w:before="0" w:after="0"/>
+        <w:rPr>
+          <w:rFonts w:ascii="Times New Roman" w:hAnsi="Times New Roman" w:eastAsia="Times New Roman" w:cs="Times New Roman"/>
+          <w:sz w:val="24"/>
+          <w:szCs w:val="24"/>
+        </w:rPr>
+      </w:pPr>
+      <w:r>
+        <w:rPr>
+          <w:rFonts w:eastAsia="Times New Roman" w:cs="Times New Roman" w:ascii="Times New Roman" w:hAnsi="Times New Roman"/>
+          <w:sz w:val="24"/>
+          <w:szCs w:val="24"/>
+        </w:rPr>
+      </w:r>
+    </w:p>
+    <w:p>
+      <w:pPr>
+        <w:pStyle w:val="Normal"/>
+        <w:spacing w:lineRule="auto" w:line="240" w:before="0" w:after="0"/>
+        <w:rPr>
+          <w:rFonts w:ascii="Times New Roman" w:hAnsi="Times New Roman" w:eastAsia="Times New Roman" w:cs="Times New Roman"/>
+          <w:sz w:val="24"/>
+          <w:szCs w:val="24"/>
+        </w:rPr>
+      </w:pPr>
+      <w:r>
+        <w:rPr>
+          <w:rFonts w:eastAsia="Times New Roman" w:cs="Times New Roman" w:ascii="Times New Roman" w:hAnsi="Times New Roman"/>
+          <w:sz w:val="24"/>
+          <w:szCs w:val="24"/>
+        </w:rPr>
+      </w:r>
+    </w:p>
+    <w:p>
+      <w:pPr>
+        <w:pStyle w:val="Normal"/>
+        <w:spacing w:lineRule="auto" w:line="240" w:before="0" w:after="0"/>
+        <w:rPr>
+          <w:rFonts w:ascii="Times New Roman" w:hAnsi="Times New Roman" w:eastAsia="Times New Roman" w:cs="Times New Roman"/>
+          <w:sz w:val="24"/>
+          <w:szCs w:val="24"/>
+        </w:rPr>
+      </w:pPr>
+      <w:r>
+        <w:rPr>
+          <w:rFonts w:eastAsia="Times New Roman" w:cs="Times New Roman" w:ascii="Times New Roman" w:hAnsi="Times New Roman"/>
+          <w:sz w:val="24"/>
+          <w:szCs w:val="24"/>
+        </w:rPr>
+      </w:r>
+    </w:p>
+    <w:p>
+      <w:pPr>
+        <w:pStyle w:val="Normal"/>
+        <w:spacing w:lineRule="auto" w:line="240" w:before="0" w:after="0"/>
+        <w:rPr>
+          <w:rFonts w:ascii="Times New Roman" w:hAnsi="Times New Roman" w:eastAsia="Times New Roman" w:cs="Times New Roman"/>
+          <w:sz w:val="24"/>
+          <w:szCs w:val="24"/>
+        </w:rPr>
+      </w:pPr>
+      <w:r>
+        <w:rPr>
+          <w:rFonts w:eastAsia="Times New Roman" w:cs="Times New Roman" w:ascii="Times New Roman" w:hAnsi="Times New Roman"/>
+          <w:sz w:val="24"/>
+          <w:szCs w:val="24"/>
+        </w:rPr>
+      </w:r>
+    </w:p>
+    <w:p>
+      <w:pPr>
+        <w:pStyle w:val="Normal"/>
+        <w:spacing w:lineRule="auto" w:line="240" w:before="0" w:after="0"/>
+        <w:rPr>
+          <w:rFonts w:ascii="Times New Roman" w:hAnsi="Times New Roman" w:eastAsia="Times New Roman" w:cs="Times New Roman"/>
+          <w:sz w:val="24"/>
+          <w:szCs w:val="24"/>
+        </w:rPr>
+      </w:pPr>
+      <w:r>
+        <w:rPr>
+          <w:rFonts w:eastAsia="Times New Roman" w:cs="Times New Roman" w:ascii="Times New Roman" w:hAnsi="Times New Roman"/>
+          <w:sz w:val="24"/>
+          <w:szCs w:val="24"/>
+        </w:rPr>
+      </w:r>
+    </w:p>
+    <w:p>
+      <w:pPr>
+        <w:pStyle w:val="Normal"/>
+        <w:spacing w:lineRule="auto" w:line="240" w:before="0" w:after="0"/>
+        <w:rPr>
+          <w:rFonts w:ascii="Times New Roman" w:hAnsi="Times New Roman" w:eastAsia="Times New Roman" w:cs="Times New Roman"/>
+          <w:sz w:val="24"/>
+          <w:szCs w:val="24"/>
+        </w:rPr>
+      </w:pPr>
+      <w:r>
+        <w:rPr>
+          <w:rFonts w:eastAsia="Times New Roman" w:cs="Times New Roman" w:ascii="Times New Roman" w:hAnsi="Times New Roman"/>
+          <w:sz w:val="24"/>
+          <w:szCs w:val="24"/>
+        </w:rPr>
+      </w:r>
+    </w:p>
+    <w:p>
+      <w:pPr>
+        <w:pStyle w:val="Normal"/>
+        <w:spacing w:lineRule="auto" w:line="240" w:before="0" w:after="0"/>
+        <w:rPr>
+          <w:rFonts w:ascii="Times New Roman" w:hAnsi="Times New Roman" w:eastAsia="Times New Roman" w:cs="Times New Roman"/>
+          <w:sz w:val="24"/>
+          <w:szCs w:val="24"/>
+        </w:rPr>
+      </w:pPr>
+      <w:r>
+        <w:rPr>
+          <w:rFonts w:eastAsia="Times New Roman" w:cs="Times New Roman" w:ascii="Times New Roman" w:hAnsi="Times New Roman"/>
+          <w:sz w:val="24"/>
+          <w:szCs w:val="24"/>
+        </w:rPr>
+      </w:r>
+    </w:p>
+    <w:p>
+      <w:pPr>
+        <w:pStyle w:val="Normal"/>
+        <w:spacing w:lineRule="auto" w:line="240" w:before="0" w:after="0"/>
+        <w:rPr>
+          <w:rFonts w:ascii="Times New Roman" w:hAnsi="Times New Roman" w:eastAsia="Times New Roman" w:cs="Times New Roman"/>
+          <w:sz w:val="24"/>
+          <w:szCs w:val="24"/>
+        </w:rPr>
+      </w:pPr>
+      <w:r>
+        <w:rPr>
+          <w:rFonts w:eastAsia="Times New Roman" w:cs="Times New Roman" w:ascii="Times New Roman" w:hAnsi="Times New Roman"/>
+          <w:sz w:val="24"/>
+          <w:szCs w:val="24"/>
+        </w:rPr>
+      </w:r>
+    </w:p>
+    <w:p>
+      <w:pPr>
+        <w:pStyle w:val="Normal"/>
+        <w:spacing w:lineRule="auto" w:line="240" w:before="0" w:after="0"/>
+        <w:rPr>
+          <w:rFonts w:ascii="Times New Roman" w:hAnsi="Times New Roman" w:eastAsia="Times New Roman" w:cs="Times New Roman"/>
+          <w:sz w:val="24"/>
+          <w:szCs w:val="24"/>
+        </w:rPr>
+      </w:pPr>
+      <w:r>
+        <w:rPr>
+          <w:rFonts w:eastAsia="Times New Roman" w:cs="Times New Roman" w:ascii="Times New Roman" w:hAnsi="Times New Roman"/>
+          <w:sz w:val="24"/>
+          <w:szCs w:val="24"/>
+        </w:rPr>
+      </w:r>
+    </w:p>
+    <w:p>
+      <w:pPr>
+        <w:pStyle w:val="Normal"/>
+        <w:spacing w:lineRule="auto" w:line="240" w:before="0" w:after="0"/>
+        <w:rPr>
+          <w:rFonts w:ascii="Times New Roman" w:hAnsi="Times New Roman" w:eastAsia="Times New Roman" w:cs="Times New Roman"/>
+          <w:sz w:val="24"/>
+          <w:szCs w:val="24"/>
+        </w:rPr>
+      </w:pPr>
+      <w:r>
+        <w:rPr>
+          <w:rFonts w:eastAsia="Times New Roman" w:cs="Times New Roman" w:ascii="Times New Roman" w:hAnsi="Times New Roman"/>
+          <w:sz w:val="24"/>
+          <w:szCs w:val="24"/>
+        </w:rPr>
+      </w:r>
+    </w:p>
+    <w:p>
+      <w:pPr>
+        <w:pStyle w:val="Normal"/>
+        <w:spacing w:lineRule="auto" w:line="240" w:before="0" w:after="0"/>
+        <w:rPr>
+          <w:rFonts w:ascii="Times New Roman" w:hAnsi="Times New Roman" w:eastAsia="Times New Roman" w:cs="Times New Roman"/>
+          <w:sz w:val="24"/>
+          <w:szCs w:val="24"/>
+        </w:rPr>
+      </w:pPr>
+      <w:r>
+        <w:rPr>
+          <w:rFonts w:eastAsia="Times New Roman" w:cs="Times New Roman" w:ascii="Times New Roman" w:hAnsi="Times New Roman"/>
+          <w:sz w:val="24"/>
+          <w:szCs w:val="24"/>
+        </w:rPr>
+      </w:r>
+    </w:p>
+    <w:p>
+      <w:pPr>
+        <w:pStyle w:val="Normal"/>
+        <w:spacing w:lineRule="auto" w:line="240" w:before="0" w:after="0"/>
+        <w:rPr>
+          <w:rFonts w:ascii="Times New Roman" w:hAnsi="Times New Roman" w:eastAsia="Times New Roman" w:cs="Times New Roman"/>
+          <w:sz w:val="24"/>
+          <w:szCs w:val="24"/>
+        </w:rPr>
+      </w:pPr>
+      <w:r>
+        <w:rPr>
+          <w:rFonts w:eastAsia="Times New Roman" w:cs="Times New Roman" w:ascii="Times New Roman" w:hAnsi="Times New Roman"/>
+          <w:sz w:val="24"/>
+          <w:szCs w:val="24"/>
+        </w:rPr>
+      </w:r>
+    </w:p>
+    <w:p>
+      <w:pPr>
+        <w:pStyle w:val="Normal"/>
+        <w:spacing w:lineRule="auto" w:line="240" w:before="0" w:after="0"/>
+        <w:rPr>
+          <w:rFonts w:ascii="Times New Roman" w:hAnsi="Times New Roman" w:eastAsia="Times New Roman" w:cs="Times New Roman"/>
+          <w:sz w:val="24"/>
+          <w:szCs w:val="24"/>
+        </w:rPr>
+      </w:pPr>
+      <w:r>
+        <w:rPr>
+          <w:rFonts w:eastAsia="Times New Roman" w:cs="Times New Roman" w:ascii="Times New Roman" w:hAnsi="Times New Roman"/>
+          <w:sz w:val="24"/>
+          <w:szCs w:val="24"/>
+        </w:rPr>
+      </w:r>
+    </w:p>
+    <w:p>
+      <w:pPr>
+        <w:pStyle w:val="Normal"/>
+        <w:spacing w:lineRule="auto" w:line="240" w:before="0" w:after="0"/>
+        <w:rPr>
+          <w:rFonts w:ascii="Times New Roman" w:hAnsi="Times New Roman" w:eastAsia="Times New Roman" w:cs="Times New Roman"/>
+          <w:sz w:val="24"/>
+          <w:szCs w:val="24"/>
+        </w:rPr>
+      </w:pPr>
+      <w:r>
+        <w:rPr>
+          <w:rFonts w:eastAsia="Times New Roman" w:cs="Times New Roman" w:ascii="Times New Roman" w:hAnsi="Times New Roman"/>
+          <w:sz w:val="24"/>
+          <w:szCs w:val="24"/>
+        </w:rPr>
+      </w:r>
+    </w:p>
+    <w:p>
+      <w:pPr>
+        <w:pStyle w:val="Normal"/>
+        <w:spacing w:lineRule="auto" w:line="240" w:before="0" w:after="0"/>
+        <w:rPr>
+          <w:rFonts w:ascii="Times New Roman" w:hAnsi="Times New Roman" w:eastAsia="Times New Roman" w:cs="Times New Roman"/>
+          <w:sz w:val="24"/>
+          <w:szCs w:val="24"/>
+        </w:rPr>
+      </w:pPr>
+      <w:r>
+        <w:rPr>
+          <w:rFonts w:eastAsia="Times New Roman" w:cs="Times New Roman" w:ascii="Times New Roman" w:hAnsi="Times New Roman"/>
+          <w:sz w:val="24"/>
+          <w:szCs w:val="24"/>
+        </w:rPr>
+      </w:r>
+    </w:p>
+    <w:p>
+      <w:pPr>
+        <w:pStyle w:val="Normal"/>
+        <w:spacing w:lineRule="auto" w:line="240" w:before="0" w:after="0"/>
+        <w:rPr>
+          <w:rFonts w:ascii="Times New Roman" w:hAnsi="Times New Roman" w:eastAsia="Times New Roman" w:cs="Times New Roman"/>
+          <w:sz w:val="24"/>
+          <w:szCs w:val="24"/>
+        </w:rPr>
+      </w:pPr>
+      <w:r>
+        <w:rPr>
+          <w:rFonts w:eastAsia="Times New Roman" w:cs="Times New Roman" w:ascii="Times New Roman" w:hAnsi="Times New Roman"/>
+          <w:sz w:val="24"/>
+          <w:szCs w:val="24"/>
+        </w:rPr>
+      </w:r>
+    </w:p>
+    <w:p>
+      <w:pPr>
+        <w:pStyle w:val="Normal"/>
+        <w:spacing w:lineRule="auto" w:line="240" w:before="0" w:after="0"/>
+        <w:rPr>
+          <w:rFonts w:ascii="Times New Roman" w:hAnsi="Times New Roman" w:eastAsia="Times New Roman" w:cs="Times New Roman"/>
+          <w:sz w:val="24"/>
+          <w:szCs w:val="24"/>
+        </w:rPr>
+      </w:pPr>
+      <w:r>
+        <w:rPr>
+          <w:rFonts w:eastAsia="Times New Roman" w:cs="Times New Roman" w:ascii="Times New Roman" w:hAnsi="Times New Roman"/>
+          <w:sz w:val="24"/>
+          <w:szCs w:val="24"/>
+        </w:rPr>
+      </w:r>
+    </w:p>
+    <w:p>
+      <w:pPr>
+        <w:pStyle w:val="Normal"/>
+        <w:spacing w:lineRule="auto" w:line="240" w:before="0" w:after="0"/>
+        <w:rPr>
+          <w:rFonts w:ascii="Times New Roman" w:hAnsi="Times New Roman" w:eastAsia="Times New Roman" w:cs="Times New Roman"/>
+          <w:sz w:val="24"/>
+          <w:szCs w:val="24"/>
+        </w:rPr>
+      </w:pPr>
+      <w:r>
+        <w:rPr>
+          <w:rFonts w:eastAsia="Times New Roman" w:cs="Times New Roman" w:ascii="Times New Roman" w:hAnsi="Times New Roman"/>
+          <w:sz w:val="24"/>
+          <w:szCs w:val="24"/>
+        </w:rPr>
+      </w:r>
+    </w:p>
+    <w:p>
+      <w:pPr>
+        <w:pStyle w:val="Normal"/>
+        <w:spacing w:lineRule="auto" w:line="240" w:before="0" w:after="0"/>
+        <w:rPr>
+          <w:rFonts w:ascii="Times New Roman" w:hAnsi="Times New Roman" w:eastAsia="Times New Roman" w:cs="Times New Roman"/>
+          <w:sz w:val="24"/>
+          <w:szCs w:val="24"/>
+        </w:rPr>
+      </w:pPr>
+      <w:r>
+        <w:rPr>
+          <w:rFonts w:eastAsia="Times New Roman" w:cs="Times New Roman" w:ascii="Times New Roman" w:hAnsi="Times New Roman"/>
+          <w:sz w:val="24"/>
+          <w:szCs w:val="24"/>
+        </w:rPr>
+      </w:r>
+    </w:p>
+    <w:p>
+      <w:pPr>
+        <w:pStyle w:val="Normal"/>
+        <w:spacing w:lineRule="auto" w:line="240" w:before="0" w:after="0"/>
+        <w:rPr>
+          <w:rFonts w:ascii="Times New Roman" w:hAnsi="Times New Roman" w:eastAsia="Times New Roman" w:cs="Times New Roman"/>
+          <w:sz w:val="24"/>
+          <w:szCs w:val="24"/>
+        </w:rPr>
+      </w:pPr>
+      <w:r>
+        <w:rPr>
+          <w:rFonts w:eastAsia="Times New Roman" w:cs="Times New Roman" w:ascii="Times New Roman" w:hAnsi="Times New Roman"/>
+          <w:sz w:val="24"/>
+          <w:szCs w:val="24"/>
+        </w:rPr>
+      </w:r>
+    </w:p>
+    <w:p>
+      <w:pPr>
+        <w:pStyle w:val="Normal"/>
+        <w:spacing w:lineRule="auto" w:line="240" w:before="0" w:after="0"/>
+        <w:rPr>
+          <w:rFonts w:ascii="Times New Roman" w:hAnsi="Times New Roman" w:eastAsia="Times New Roman" w:cs="Times New Roman"/>
+          <w:sz w:val="24"/>
+          <w:szCs w:val="24"/>
+        </w:rPr>
+      </w:pPr>
+      <w:r>
+        <w:rPr>
+          <w:rFonts w:eastAsia="Times New Roman" w:cs="Times New Roman" w:ascii="Times New Roman" w:hAnsi="Times New Roman"/>
+          <w:sz w:val="24"/>
+          <w:szCs w:val="24"/>
+        </w:rPr>
+      </w:r>
+    </w:p>
+    <w:p>
+      <w:pPr>
+        <w:pStyle w:val="Normal"/>
+        <w:spacing w:lineRule="auto" w:line="240" w:before="0" w:after="0"/>
+        <w:rPr>
+          <w:rFonts w:ascii="Times New Roman" w:hAnsi="Times New Roman" w:eastAsia="Times New Roman" w:cs="Times New Roman"/>
+          <w:sz w:val="24"/>
+          <w:szCs w:val="24"/>
+        </w:rPr>
+      </w:pPr>
+      <w:r>
+        <w:rPr>
+          <w:rFonts w:eastAsia="Times New Roman" w:cs="Times New Roman" w:ascii="Times New Roman" w:hAnsi="Times New Roman"/>
+          <w:sz w:val="24"/>
+          <w:szCs w:val="24"/>
+        </w:rPr>
+      </w:r>
+    </w:p>
+    <w:p>
+      <w:pPr>
+        <w:pStyle w:val="Normal"/>
+        <w:spacing w:lineRule="auto" w:line="240" w:before="0" w:after="0"/>
+        <w:rPr>
+          <w:rFonts w:ascii="Times New Roman" w:hAnsi="Times New Roman" w:eastAsia="Times New Roman" w:cs="Times New Roman"/>
+          <w:sz w:val="24"/>
+          <w:szCs w:val="24"/>
+        </w:rPr>
+      </w:pPr>
+      <w:r>
+        <w:rPr>
+          <w:rFonts w:eastAsia="Times New Roman" w:cs="Times New Roman" w:ascii="Times New Roman" w:hAnsi="Times New Roman"/>
+          <w:sz w:val="24"/>
+          <w:szCs w:val="24"/>
+        </w:rPr>
+      </w:r>
+    </w:p>
+    <w:p>
+      <w:pPr>
+        <w:pStyle w:val="Normal"/>
+        <w:spacing w:lineRule="auto" w:line="240" w:before="0" w:after="0"/>
+        <w:rPr>
+          <w:rFonts w:ascii="Times New Roman" w:hAnsi="Times New Roman" w:eastAsia="Times New Roman" w:cs="Times New Roman"/>
+          <w:sz w:val="24"/>
+          <w:szCs w:val="24"/>
+        </w:rPr>
+      </w:pPr>
+      <w:r>
+        <w:rPr>
+          <w:rFonts w:eastAsia="Times New Roman" w:cs="Times New Roman" w:ascii="Times New Roman" w:hAnsi="Times New Roman"/>
+          <w:sz w:val="24"/>
+          <w:szCs w:val="24"/>
+        </w:rPr>
       </w:r>
     </w:p>
     <w:p>
@@ -3795,10 +4188,14 @@
                             <w:pPr>
                               <w:pStyle w:val="Style22"/>
                               <w:spacing w:before="120" w:after="120"/>
-                              <w:rPr/>
+                              <w:rPr>
+                                <w:color w:val="000000"/>
+                              </w:rPr>
                             </w:pPr>
                             <w:r>
-                              <w:rPr/>
+                              <w:rPr>
+                                <w:color w:val="000000"/>
+                              </w:rPr>
                               <w:drawing>
                                 <wp:inline distT="0" distB="0" distL="0" distR="0">
                                   <wp:extent cx="4572000" cy="2486025"/>
@@ -3838,11 +4235,15 @@
                               </w:drawing>
                             </w:r>
                             <w:r>
-                              <w:rPr/>
+                              <w:rPr>
+                                <w:color w:val="000000"/>
+                              </w:rPr>
                               <w:t xml:space="preserve"> </w:t>
                             </w:r>
                             <w:r>
-                              <w:rPr/>
+                              <w:rPr>
+                                <w:color w:val="000000"/>
+                              </w:rPr>
                               <w:t>Код VNS lab 1 task 1</w:t>
                             </w:r>
                           </w:p>
@@ -3868,10 +4269,14 @@
                       <w:pPr>
                         <w:pStyle w:val="Style22"/>
                         <w:spacing w:before="120" w:after="120"/>
-                        <w:rPr/>
+                        <w:rPr>
+                          <w:color w:val="000000"/>
+                        </w:rPr>
                       </w:pPr>
                       <w:r>
-                        <w:rPr/>
+                        <w:rPr>
+                          <w:color w:val="000000"/>
+                        </w:rPr>
                         <w:drawing>
                           <wp:inline distT="0" distB="0" distL="0" distR="0">
                             <wp:extent cx="4572000" cy="2486025"/>
@@ -3911,11 +4316,15 @@
                         </w:drawing>
                       </w:r>
                       <w:r>
-                        <w:rPr/>
+                        <w:rPr>
+                          <w:color w:val="000000"/>
+                        </w:rPr>
                         <w:t xml:space="preserve"> </w:t>
                       </w:r>
                       <w:r>
-                        <w:rPr/>
+                        <w:rPr>
+                          <w:color w:val="000000"/>
+                        </w:rPr>
                         <w:t>Код VNS lab 1 task 1</w:t>
                       </w:r>
                     </w:p>
@@ -3995,10 +4404,14 @@
                             <w:pPr>
                               <w:pStyle w:val="Style22"/>
                               <w:spacing w:before="120" w:after="120"/>
-                              <w:rPr/>
+                              <w:rPr>
+                                <w:color w:val="000000"/>
+                              </w:rPr>
                             </w:pPr>
                             <w:r>
-                              <w:rPr/>
+                              <w:rPr>
+                                <w:color w:val="000000"/>
+                              </w:rPr>
                               <w:drawing>
                                 <wp:inline distT="0" distB="0" distL="0" distR="0">
                                   <wp:extent cx="4095750" cy="2790825"/>
@@ -4038,7 +4451,9 @@
                               </w:drawing>
                             </w:r>
                             <w:r>
-                              <w:rPr/>
+                              <w:rPr>
+                                <w:color w:val="000000"/>
+                              </w:rPr>
                               <w:t xml:space="preserve">Код VNS lab 1 task 2 </w:t>
                             </w:r>
                           </w:p>
@@ -4064,10 +4479,14 @@
                       <w:pPr>
                         <w:pStyle w:val="Style22"/>
                         <w:spacing w:before="120" w:after="120"/>
-                        <w:rPr/>
+                        <w:rPr>
+                          <w:color w:val="000000"/>
+                        </w:rPr>
                       </w:pPr>
                       <w:r>
-                        <w:rPr/>
+                        <w:rPr>
+                          <w:color w:val="000000"/>
+                        </w:rPr>
                         <w:drawing>
                           <wp:inline distT="0" distB="0" distL="0" distR="0">
                             <wp:extent cx="4095750" cy="2790825"/>
@@ -4107,7 +4526,9 @@
                         </w:drawing>
                       </w:r>
                       <w:r>
-                        <w:rPr/>
+                        <w:rPr>
+                          <w:color w:val="000000"/>
+                        </w:rPr>
                         <w:t xml:space="preserve">Код VNS lab 1 task 2 </w:t>
                       </w:r>
                     </w:p>
@@ -4187,10 +4608,14 @@
                             <w:pPr>
                               <w:pStyle w:val="Style22"/>
                               <w:spacing w:before="120" w:after="120"/>
-                              <w:rPr/>
+                              <w:rPr>
+                                <w:color w:val="000000"/>
+                              </w:rPr>
                             </w:pPr>
                             <w:r>
-                              <w:rPr/>
+                              <w:rPr>
+                                <w:color w:val="000000"/>
+                              </w:rPr>
                               <w:drawing>
                                 <wp:inline distT="0" distB="0" distL="0" distR="0">
                                   <wp:extent cx="3435985" cy="1699895"/>
@@ -4230,11 +4655,15 @@
                               </w:drawing>
                             </w:r>
                             <w:r>
-                              <w:rPr/>
+                              <w:rPr>
+                                <w:color w:val="000000"/>
+                              </w:rPr>
                               <w:t xml:space="preserve"> </w:t>
                             </w:r>
                             <w:r>
-                              <w:rPr/>
+                              <w:rPr>
+                                <w:color w:val="000000"/>
+                              </w:rPr>
                               <w:t xml:space="preserve">Код  VNS lab 2 task 1 </w:t>
                             </w:r>
                           </w:p>
@@ -4260,10 +4689,14 @@
                       <w:pPr>
                         <w:pStyle w:val="Style22"/>
                         <w:spacing w:before="120" w:after="120"/>
-                        <w:rPr/>
+                        <w:rPr>
+                          <w:color w:val="000000"/>
+                        </w:rPr>
                       </w:pPr>
                       <w:r>
-                        <w:rPr/>
+                        <w:rPr>
+                          <w:color w:val="000000"/>
+                        </w:rPr>
                         <w:drawing>
                           <wp:inline distT="0" distB="0" distL="0" distR="0">
                             <wp:extent cx="3435985" cy="1699895"/>
@@ -4303,11 +4736,15 @@
                         </w:drawing>
                       </w:r>
                       <w:r>
-                        <w:rPr/>
+                        <w:rPr>
+                          <w:color w:val="000000"/>
+                        </w:rPr>
                         <w:t xml:space="preserve"> </w:t>
                       </w:r>
                       <w:r>
-                        <w:rPr/>
+                        <w:rPr>
+                          <w:color w:val="000000"/>
+                        </w:rPr>
                         <w:t xml:space="preserve">Код  VNS lab 2 task 1 </w:t>
                       </w:r>
                     </w:p>
@@ -4366,7 +4803,7 @@
         <mc:AlternateContent>
           <mc:Choice Requires="wps">
             <w:drawing>
-              <wp:anchor behindDoc="0" distT="0" distB="0" distL="0" distR="0" simplePos="0" locked="0" layoutInCell="0" allowOverlap="1" relativeHeight="42">
+              <wp:anchor behindDoc="0" distT="0" distB="0" distL="0" distR="0" simplePos="0" locked="0" layoutInCell="0" allowOverlap="1" relativeHeight="40">
                 <wp:simplePos x="0" y="0"/>
                 <wp:positionH relativeFrom="column">
                   <wp:posOffset>-29210</wp:posOffset>
@@ -4409,10 +4846,14 @@
                             <w:pPr>
                               <w:pStyle w:val="Style22"/>
                               <w:spacing w:before="120" w:after="120"/>
-                              <w:rPr/>
+                              <w:rPr>
+                                <w:color w:val="000000"/>
+                              </w:rPr>
                             </w:pPr>
                             <w:r>
-                              <w:rPr/>
+                              <w:rPr>
+                                <w:color w:val="000000"/>
+                              </w:rPr>
                               <w:drawing>
                                 <wp:inline distT="0" distB="0" distL="0" distR="0">
                                   <wp:extent cx="4316730" cy="2828925"/>
@@ -4452,7 +4893,9 @@
                               </w:drawing>
                             </w:r>
                             <w:r>
-                              <w:rPr/>
+                              <w:rPr>
+                                <w:color w:val="000000"/>
+                              </w:rPr>
                               <w:t>Algotester lab 1</w:t>
                             </w:r>
                           </w:p>
@@ -4478,10 +4921,14 @@
                       <w:pPr>
                         <w:pStyle w:val="Style22"/>
                         <w:spacing w:before="120" w:after="120"/>
-                        <w:rPr/>
+                        <w:rPr>
+                          <w:color w:val="000000"/>
+                        </w:rPr>
                       </w:pPr>
                       <w:r>
-                        <w:rPr/>
+                        <w:rPr>
+                          <w:color w:val="000000"/>
+                        </w:rPr>
                         <w:drawing>
                           <wp:inline distT="0" distB="0" distL="0" distR="0">
                             <wp:extent cx="4316730" cy="2828925"/>
@@ -4521,7 +4968,9 @@
                         </w:drawing>
                       </w:r>
                       <w:r>
-                        <w:rPr/>
+                        <w:rPr>
+                          <w:color w:val="000000"/>
+                        </w:rPr>
                         <w:t>Algotester lab 1</w:t>
                       </w:r>
                     </w:p>
@@ -4741,7 +5190,7 @@
         <mc:AlternateContent>
           <mc:Choice Requires="wps">
             <w:drawing>
-              <wp:anchor behindDoc="0" distT="0" distB="0" distL="0" distR="0" simplePos="0" locked="0" layoutInCell="0" allowOverlap="1" relativeHeight="45">
+              <wp:anchor behindDoc="0" distT="0" distB="0" distL="0" distR="0" simplePos="0" locked="0" layoutInCell="0" allowOverlap="1" relativeHeight="42">
                 <wp:simplePos x="0" y="0"/>
                 <wp:positionH relativeFrom="column">
                   <wp:posOffset>96520</wp:posOffset>
@@ -4784,10 +5233,14 @@
                             <w:pPr>
                               <w:pStyle w:val="Style22"/>
                               <w:spacing w:before="120" w:after="120"/>
-                              <w:rPr/>
+                              <w:rPr>
+                                <w:color w:val="000000"/>
+                              </w:rPr>
                             </w:pPr>
                             <w:r>
-                              <w:rPr/>
+                              <w:rPr>
+                                <w:color w:val="000000"/>
+                              </w:rPr>
                               <w:drawing>
                                 <wp:inline distT="0" distB="0" distL="0" distR="0">
                                   <wp:extent cx="4217670" cy="5236210"/>
@@ -4827,11 +5280,15 @@
                               </w:drawing>
                             </w:r>
                             <w:r>
-                              <w:rPr/>
+                              <w:rPr>
+                                <w:color w:val="000000"/>
+                              </w:rPr>
                               <w:t xml:space="preserve"> </w:t>
                             </w:r>
                             <w:r>
-                              <w:rPr/>
+                              <w:rPr>
+                                <w:color w:val="000000"/>
+                              </w:rPr>
                               <w:t>Algotester lab 2</w:t>
                             </w:r>
                           </w:p>
@@ -4857,10 +5314,14 @@
                       <w:pPr>
                         <w:pStyle w:val="Style22"/>
                         <w:spacing w:before="120" w:after="120"/>
-                        <w:rPr/>
+                        <w:rPr>
+                          <w:color w:val="000000"/>
+                        </w:rPr>
                       </w:pPr>
                       <w:r>
-                        <w:rPr/>
+                        <w:rPr>
+                          <w:color w:val="000000"/>
+                        </w:rPr>
                         <w:drawing>
                           <wp:inline distT="0" distB="0" distL="0" distR="0">
                             <wp:extent cx="4217670" cy="5236210"/>
@@ -4900,11 +5361,15 @@
                         </w:drawing>
                       </w:r>
                       <w:r>
-                        <w:rPr/>
+                        <w:rPr>
+                          <w:color w:val="000000"/>
+                        </w:rPr>
                         <w:t xml:space="preserve"> </w:t>
                       </w:r>
                       <w:r>
-                        <w:rPr/>
+                        <w:rPr>
+                          <w:color w:val="000000"/>
+                        </w:rPr>
                         <w:t>Algotester lab 2</w:t>
                       </w:r>
                     </w:p>
@@ -5238,7 +5703,9 @@
                               </w:rPr>
                             </w:pPr>
                             <w:r>
-                              <w:rPr/>
+                              <w:rPr>
+                                <w:color w:val="000000"/>
+                              </w:rPr>
                               <w:drawing>
                                 <wp:inline distT="0" distB="0" distL="0" distR="0">
                                   <wp:extent cx="3171825" cy="4572000"/>
@@ -5279,6 +5746,7 @@
                             </w:r>
                             <w:r>
                               <w:rPr>
+                                <w:color w:val="000000"/>
                                 <w:lang w:val="en-US"/>
                               </w:rPr>
                               <w:t>Algotester self practice</w:t>
@@ -5311,7 +5779,9 @@
                         </w:rPr>
                       </w:pPr>
                       <w:r>
-                        <w:rPr/>
+                        <w:rPr>
+                          <w:color w:val="000000"/>
+                        </w:rPr>
                         <w:drawing>
                           <wp:inline distT="0" distB="0" distL="0" distR="0">
                             <wp:extent cx="3171825" cy="4572000"/>
@@ -5352,6 +5822,7 @@
                       </w:r>
                       <w:r>
                         <w:rPr>
+                          <w:color w:val="000000"/>
                           <w:lang w:val="en-US"/>
                         </w:rPr>
                         <w:t>Algotester self practice</w:t>
@@ -5392,65 +5863,15 @@
           <w:szCs w:val="24"/>
           <w:lang w:val="en-US"/>
         </w:rPr>
-        <w:t>од</w:t>
-      </w:r>
-      <w:r>
-        <w:rPr>
-          <w:rFonts w:eastAsia="Times New Roman" w:cs="Times New Roman" w:ascii="Times New Roman" w:hAnsi="Times New Roman"/>
-          <w:sz w:val="24"/>
-          <w:szCs w:val="24"/>
-          <w:lang w:val="en-US"/>
-        </w:rPr>
-        <w:t>и</w:t>
-      </w:r>
-      <w:r>
-        <w:rPr>
-          <w:rFonts w:eastAsia="Times New Roman" w:cs="Times New Roman" w:ascii="Times New Roman" w:hAnsi="Times New Roman"/>
-          <w:sz w:val="24"/>
-          <w:szCs w:val="24"/>
-          <w:lang w:val="en-US"/>
-        </w:rPr>
-        <w:t>ниці</w:t>
-      </w:r>
-      <w:r>
-        <w:rPr>
-          <w:rFonts w:eastAsia="Times New Roman" w:cs="Times New Roman" w:ascii="Times New Roman" w:hAnsi="Times New Roman"/>
-          <w:sz w:val="24"/>
-          <w:szCs w:val="24"/>
-        </w:rPr>
-        <w:t>, це потрібно через те що мінімальною підпослідовністю є одне число, тобто мінімальна довжина 1. Після цього створюємо цикл який розглядає “підпослідовності” масиву перший член яких є array[j] а останній array[i], ми послідовно порівнюємо останній член з кожним з членів перед ним, якщо array[i] &gt; array[j] заносимо довжину підпослідовності в відповідну “комірку” масиву scoreboard, для цього використовуємо функцію max яка обирає більше з двох значень, порівнюємо саме scoreboard[i] та scorebord[j] + 1 через те що ми не знаємо чи більше поточне значення array[j] за попереднє, тому якщо це правда то ми мали занести його в scoreboard до цього моменту тому scoreboard[j]  + 1 буде більше за scoreboard[i]  і це значення ми зане</w:t>
-      </w:r>
-      <w:r>
-        <w:rPr>
-          <w:rFonts w:eastAsia="Times New Roman" w:cs="Times New Roman" w:ascii="Times New Roman" w:hAnsi="Times New Roman"/>
-          <w:sz w:val="24"/>
-          <w:szCs w:val="24"/>
-        </w:rPr>
-        <w:t>с</w:t>
-      </w:r>
-      <w:r>
-        <w:rPr>
-          <w:rFonts w:eastAsia="Times New Roman" w:cs="Times New Roman" w:ascii="Times New Roman" w:hAnsi="Times New Roman"/>
-          <w:sz w:val="24"/>
-          <w:szCs w:val="24"/>
-        </w:rPr>
-        <w:t>емо до нової комірки, якщо це іна</w:t>
-      </w:r>
-      <w:r>
-        <w:rPr>
-          <w:rFonts w:eastAsia="Times New Roman" w:cs="Times New Roman" w:ascii="Times New Roman" w:hAnsi="Times New Roman"/>
-          <w:sz w:val="24"/>
-          <w:szCs w:val="24"/>
-        </w:rPr>
-        <w:t>к</w:t>
-      </w:r>
-      <w:r>
-        <w:rPr>
-          <w:rFonts w:eastAsia="Times New Roman" w:cs="Times New Roman" w:ascii="Times New Roman" w:hAnsi="Times New Roman"/>
-          <w:sz w:val="24"/>
-          <w:szCs w:val="24"/>
-        </w:rPr>
-        <w:t>ше то ми пропускаємо його. Після цього ми шукаємо найбільше значення в scoreboard і виводимо його.</w:t>
+        <w:t>одиниці</w:t>
+      </w:r>
+      <w:r>
+        <w:rPr>
+          <w:rFonts w:eastAsia="Times New Roman" w:cs="Times New Roman" w:ascii="Times New Roman" w:hAnsi="Times New Roman"/>
+          <w:sz w:val="24"/>
+          <w:szCs w:val="24"/>
+        </w:rPr>
+        <w:t>, це потрібно через те що мінімальною підпослідовністю є одне число, тобто мінімальна довжина 1. Після цього створюємо цикл який розглядає “підпослідовності” масиву перший член яких є array[j] а останній array[i], ми послідовно порівнюємо останній член з кожним з членів перед ним, якщо array[i] &gt; array[j] заносимо довжину підпослідовності в відповідну “комірку” масиву scoreboard, для цього використовуємо функцію max яка обирає більше з двох значень, порівнюємо саме scoreboard[i] та scorebord[j] + 1 через те що ми не знаємо чи більше поточне значення array[j] за попереднє, тому якщо це правда то ми мали занести його в scoreboard до цього моменту тому scoreboard[j]  + 1 буде більше за scoreboard[i]  і це значення ми занесемо до нової комірки, якщо це інакше то ми пропускаємо його. Після цього ми шукаємо найбільше значення в scoreboard і виводимо його.</w:t>
       </w:r>
     </w:p>
     <w:p>
@@ -5526,10 +5947,14 @@
                             <w:pPr>
                               <w:pStyle w:val="Style22"/>
                               <w:spacing w:before="120" w:after="120"/>
-                              <w:rPr/>
+                              <w:rPr>
+                                <w:color w:val="000000"/>
+                              </w:rPr>
                             </w:pPr>
                             <w:r>
-                              <w:rPr/>
+                              <w:rPr>
+                                <w:color w:val="000000"/>
+                              </w:rPr>
                               <w:drawing>
                                 <wp:inline distT="0" distB="0" distL="0" distR="0">
                                   <wp:extent cx="4138295" cy="3638550"/>
@@ -5569,21 +5994,28 @@
                               </w:drawing>
                             </w:r>
                             <w:r>
-                              <w:rPr/>
+                              <w:rPr>
+                                <w:color w:val="000000"/>
+                              </w:rPr>
                               <w:t xml:space="preserve"> </w:t>
                             </w:r>
                             <w:r>
-                              <w:rPr/>
+                              <w:rPr>
+                                <w:color w:val="000000"/>
+                              </w:rPr>
                               <w:t xml:space="preserve">Practice </w:t>
                             </w:r>
                             <w:r>
                               <w:rPr>
+                                <w:color w:val="000000"/>
                                 <w:lang w:val="en-US"/>
                               </w:rPr>
                               <w:t>work team</w:t>
                             </w:r>
                             <w:r>
-                              <w:rPr/>
+                              <w:rPr>
+                                <w:color w:val="000000"/>
+                              </w:rPr>
                               <w:t xml:space="preserve"> task</w:t>
                             </w:r>
                           </w:p>
@@ -5609,10 +6041,14 @@
                       <w:pPr>
                         <w:pStyle w:val="Style22"/>
                         <w:spacing w:before="120" w:after="120"/>
-                        <w:rPr/>
+                        <w:rPr>
+                          <w:color w:val="000000"/>
+                        </w:rPr>
                       </w:pPr>
                       <w:r>
-                        <w:rPr/>
+                        <w:rPr>
+                          <w:color w:val="000000"/>
+                        </w:rPr>
                         <w:drawing>
                           <wp:inline distT="0" distB="0" distL="0" distR="0">
                             <wp:extent cx="4138295" cy="3638550"/>
@@ -5652,21 +6088,28 @@
                         </w:drawing>
                       </w:r>
                       <w:r>
-                        <w:rPr/>
+                        <w:rPr>
+                          <w:color w:val="000000"/>
+                        </w:rPr>
                         <w:t xml:space="preserve"> </w:t>
                       </w:r>
                       <w:r>
-                        <w:rPr/>
+                        <w:rPr>
+                          <w:color w:val="000000"/>
+                        </w:rPr>
                         <w:t xml:space="preserve">Practice </w:t>
                       </w:r>
                       <w:r>
                         <w:rPr>
+                          <w:color w:val="000000"/>
                           <w:lang w:val="en-US"/>
                         </w:rPr>
                         <w:t>work team</w:t>
                       </w:r>
                       <w:r>
-                        <w:rPr/>
+                        <w:rPr>
+                          <w:color w:val="000000"/>
+                        </w:rPr>
                         <w:t xml:space="preserve"> task</w:t>
                       </w:r>
                     </w:p>
@@ -5724,10 +6167,14 @@
                             <w:pPr>
                               <w:pStyle w:val="Style22"/>
                               <w:spacing w:before="120" w:after="120"/>
-                              <w:rPr/>
+                              <w:rPr>
+                                <w:color w:val="000000"/>
+                              </w:rPr>
                             </w:pPr>
                             <w:r>
-                              <w:rPr/>
+                              <w:rPr>
+                                <w:color w:val="000000"/>
+                              </w:rPr>
                               <w:drawing>
                                 <wp:inline distT="0" distB="0" distL="0" distR="0">
                                   <wp:extent cx="3514725" cy="4324350"/>
@@ -5767,31 +6214,45 @@
                               </w:drawing>
                             </w:r>
                             <w:r>
-                              <w:rPr/>
+                              <w:rPr>
+                                <w:color w:val="000000"/>
+                              </w:rPr>
                               <w:t xml:space="preserve">Фігура </w:t>
                             </w:r>
                             <w:r>
-                              <w:rPr/>
+                              <w:rPr>
+                                <w:color w:val="000000"/>
+                              </w:rPr>
                               <w:fldChar w:fldCharType="begin"/>
                             </w:r>
                             <w:r>
-                              <w:rPr/>
+                              <w:rPr>
+                                <w:color w:val="000000"/>
+                              </w:rPr>
                               <w:instrText xml:space="preserve"> SEQ Фігура \* ARABIC </w:instrText>
                             </w:r>
                             <w:r>
-                              <w:rPr/>
+                              <w:rPr>
+                                <w:color w:val="000000"/>
+                              </w:rPr>
                               <w:fldChar w:fldCharType="separate"/>
                             </w:r>
                             <w:r>
-                              <w:rPr/>
+                              <w:rPr>
+                                <w:color w:val="000000"/>
+                              </w:rPr>
                               <w:t>1</w:t>
                             </w:r>
                             <w:r>
-                              <w:rPr/>
+                              <w:rPr>
+                                <w:color w:val="000000"/>
+                              </w:rPr>
                               <w:fldChar w:fldCharType="end"/>
                             </w:r>
                             <w:r>
-                              <w:rPr/>
+                              <w:rPr>
+                                <w:color w:val="000000"/>
+                              </w:rPr>
                               <w:t>: Practice work team task</w:t>
                             </w:r>
                           </w:p>
@@ -5817,10 +6278,14 @@
                       <w:pPr>
                         <w:pStyle w:val="Style22"/>
                         <w:spacing w:before="120" w:after="120"/>
-                        <w:rPr/>
+                        <w:rPr>
+                          <w:color w:val="000000"/>
+                        </w:rPr>
                       </w:pPr>
                       <w:r>
-                        <w:rPr/>
+                        <w:rPr>
+                          <w:color w:val="000000"/>
+                        </w:rPr>
                         <w:drawing>
                           <wp:inline distT="0" distB="0" distL="0" distR="0">
                             <wp:extent cx="3514725" cy="4324350"/>
@@ -5860,31 +6325,45 @@
                         </w:drawing>
                       </w:r>
                       <w:r>
-                        <w:rPr/>
+                        <w:rPr>
+                          <w:color w:val="000000"/>
+                        </w:rPr>
                         <w:t xml:space="preserve">Фігура </w:t>
                       </w:r>
                       <w:r>
-                        <w:rPr/>
+                        <w:rPr>
+                          <w:color w:val="000000"/>
+                        </w:rPr>
                         <w:fldChar w:fldCharType="begin"/>
                       </w:r>
                       <w:r>
-                        <w:rPr/>
+                        <w:rPr>
+                          <w:color w:val="000000"/>
+                        </w:rPr>
                         <w:instrText xml:space="preserve"> SEQ Фігура \* ARABIC </w:instrText>
                       </w:r>
                       <w:r>
-                        <w:rPr/>
+                        <w:rPr>
+                          <w:color w:val="000000"/>
+                        </w:rPr>
                         <w:fldChar w:fldCharType="separate"/>
                       </w:r>
                       <w:r>
-                        <w:rPr/>
+                        <w:rPr>
+                          <w:color w:val="000000"/>
+                        </w:rPr>
                         <w:t>1</w:t>
                       </w:r>
                       <w:r>
-                        <w:rPr/>
+                        <w:rPr>
+                          <w:color w:val="000000"/>
+                        </w:rPr>
                         <w:fldChar w:fldCharType="end"/>
                       </w:r>
                       <w:r>
-                        <w:rPr/>
+                        <w:rPr>
+                          <w:color w:val="000000"/>
+                        </w:rPr>
                         <w:t>: Practice work team task</w:t>
                       </w:r>
                     </w:p>
@@ -6042,10 +6521,14 @@
                             <w:pPr>
                               <w:pStyle w:val="Style22"/>
                               <w:spacing w:before="120" w:after="120"/>
-                              <w:rPr/>
+                              <w:rPr>
+                                <w:color w:val="000000"/>
+                              </w:rPr>
                             </w:pPr>
                             <w:r>
-                              <w:rPr/>
+                              <w:rPr>
+                                <w:color w:val="000000"/>
+                              </w:rPr>
                               <w:drawing>
                                 <wp:inline distT="0" distB="0" distL="0" distR="0">
                                   <wp:extent cx="6650990" cy="457200"/>
@@ -6085,11 +6568,15 @@
                               </w:drawing>
                             </w:r>
                             <w:r>
-                              <w:rPr/>
+                              <w:rPr>
+                                <w:color w:val="000000"/>
+                              </w:rPr>
                               <w:t xml:space="preserve"> </w:t>
                             </w:r>
                             <w:r>
-                              <w:rPr/>
+                              <w:rPr>
+                                <w:color w:val="000000"/>
+                              </w:rPr>
                               <w:t>VNS lab 1 task 1 results</w:t>
                             </w:r>
                           </w:p>
@@ -6115,10 +6602,14 @@
                       <w:pPr>
                         <w:pStyle w:val="Style22"/>
                         <w:spacing w:before="120" w:after="120"/>
-                        <w:rPr/>
+                        <w:rPr>
+                          <w:color w:val="000000"/>
+                        </w:rPr>
                       </w:pPr>
                       <w:r>
-                        <w:rPr/>
+                        <w:rPr>
+                          <w:color w:val="000000"/>
+                        </w:rPr>
                         <w:drawing>
                           <wp:inline distT="0" distB="0" distL="0" distR="0">
                             <wp:extent cx="6650990" cy="457200"/>
@@ -6158,11 +6649,15 @@
                         </w:drawing>
                       </w:r>
                       <w:r>
-                        <w:rPr/>
+                        <w:rPr>
+                          <w:color w:val="000000"/>
+                        </w:rPr>
                         <w:t xml:space="preserve"> </w:t>
                       </w:r>
                       <w:r>
-                        <w:rPr/>
+                        <w:rPr>
+                          <w:color w:val="000000"/>
+                        </w:rPr>
                         <w:t>VNS lab 1 task 1 results</w:t>
                       </w:r>
                     </w:p>
@@ -6278,10 +6773,14 @@
                             <w:pPr>
                               <w:pStyle w:val="Style22"/>
                               <w:spacing w:before="120" w:after="120"/>
-                              <w:rPr/>
+                              <w:rPr>
+                                <w:color w:val="000000"/>
+                              </w:rPr>
                             </w:pPr>
                             <w:r>
-                              <w:rPr/>
+                              <w:rPr>
+                                <w:color w:val="000000"/>
+                              </w:rPr>
                               <w:drawing>
                                 <wp:inline distT="0" distB="0" distL="0" distR="0">
                                   <wp:extent cx="4572000" cy="400050"/>
@@ -6321,11 +6820,15 @@
                               </w:drawing>
                             </w:r>
                             <w:r>
-                              <w:rPr/>
+                              <w:rPr>
+                                <w:color w:val="000000"/>
+                              </w:rPr>
                               <w:t xml:space="preserve"> </w:t>
                             </w:r>
                             <w:r>
-                              <w:rPr/>
+                              <w:rPr>
+                                <w:color w:val="000000"/>
+                              </w:rPr>
                               <w:t xml:space="preserve">VNS lab 1 task 2 results </w:t>
                             </w:r>
                           </w:p>
@@ -6351,10 +6854,14 @@
                       <w:pPr>
                         <w:pStyle w:val="Style22"/>
                         <w:spacing w:before="120" w:after="120"/>
-                        <w:rPr/>
+                        <w:rPr>
+                          <w:color w:val="000000"/>
+                        </w:rPr>
                       </w:pPr>
                       <w:r>
-                        <w:rPr/>
+                        <w:rPr>
+                          <w:color w:val="000000"/>
+                        </w:rPr>
                         <w:drawing>
                           <wp:inline distT="0" distB="0" distL="0" distR="0">
                             <wp:extent cx="4572000" cy="400050"/>
@@ -6394,11 +6901,15 @@
                         </w:drawing>
                       </w:r>
                       <w:r>
-                        <w:rPr/>
+                        <w:rPr>
+                          <w:color w:val="000000"/>
+                        </w:rPr>
                         <w:t xml:space="preserve"> </w:t>
                       </w:r>
                       <w:r>
-                        <w:rPr/>
+                        <w:rPr>
+                          <w:color w:val="000000"/>
+                        </w:rPr>
                         <w:t xml:space="preserve">VNS lab 1 task 2 results </w:t>
                       </w:r>
                     </w:p>
@@ -6514,10 +7025,14 @@
                             <w:pPr>
                               <w:pStyle w:val="Style22"/>
                               <w:spacing w:before="120" w:after="120"/>
-                              <w:rPr/>
+                              <w:rPr>
+                                <w:color w:val="000000"/>
+                              </w:rPr>
                             </w:pPr>
                             <w:r>
-                              <w:rPr/>
+                              <w:rPr>
+                                <w:color w:val="000000"/>
+                              </w:rPr>
                               <w:drawing>
                                 <wp:inline distT="0" distB="0" distL="0" distR="0">
                                   <wp:extent cx="3105150" cy="523875"/>
@@ -6557,7 +7072,9 @@
                               </w:drawing>
                             </w:r>
                             <w:r>
-                              <w:rPr/>
+                              <w:rPr>
+                                <w:color w:val="000000"/>
+                              </w:rPr>
                               <w:t xml:space="preserve">VNS lab 2 task 1 results  </w:t>
                             </w:r>
                           </w:p>
@@ -6583,10 +7100,14 @@
                       <w:pPr>
                         <w:pStyle w:val="Style22"/>
                         <w:spacing w:before="120" w:after="120"/>
-                        <w:rPr/>
+                        <w:rPr>
+                          <w:color w:val="000000"/>
+                        </w:rPr>
                       </w:pPr>
                       <w:r>
-                        <w:rPr/>
+                        <w:rPr>
+                          <w:color w:val="000000"/>
+                        </w:rPr>
                         <w:drawing>
                           <wp:inline distT="0" distB="0" distL="0" distR="0">
                             <wp:extent cx="3105150" cy="523875"/>
@@ -6626,7 +7147,9 @@
                         </w:drawing>
                       </w:r>
                       <w:r>
-                        <w:rPr/>
+                        <w:rPr>
+                          <w:color w:val="000000"/>
+                        </w:rPr>
                         <w:t xml:space="preserve">VNS lab 2 task 1 results  </w:t>
                       </w:r>
                     </w:p>
@@ -6755,10 +7278,14 @@
                             <w:pPr>
                               <w:pStyle w:val="Style22"/>
                               <w:spacing w:before="120" w:after="120"/>
-                              <w:rPr/>
+                              <w:rPr>
+                                <w:color w:val="000000"/>
+                              </w:rPr>
                             </w:pPr>
                             <w:r>
-                              <w:rPr/>
+                              <w:rPr>
+                                <w:color w:val="000000"/>
+                              </w:rPr>
                               <w:drawing>
                                 <wp:inline distT="0" distB="0" distL="0" distR="0">
                                   <wp:extent cx="4572000" cy="933450"/>
@@ -6798,11 +7325,15 @@
                               </w:drawing>
                             </w:r>
                             <w:r>
-                              <w:rPr/>
+                              <w:rPr>
+                                <w:color w:val="000000"/>
+                              </w:rPr>
                               <w:t xml:space="preserve"> </w:t>
                             </w:r>
                             <w:r>
-                              <w:rPr/>
+                              <w:rPr>
+                                <w:color w:val="000000"/>
+                              </w:rPr>
                               <w:t xml:space="preserve">ALgotester lab 1 results </w:t>
                             </w:r>
                           </w:p>
@@ -6828,10 +7359,14 @@
                       <w:pPr>
                         <w:pStyle w:val="Style22"/>
                         <w:spacing w:before="120" w:after="120"/>
-                        <w:rPr/>
+                        <w:rPr>
+                          <w:color w:val="000000"/>
+                        </w:rPr>
                       </w:pPr>
                       <w:r>
-                        <w:rPr/>
+                        <w:rPr>
+                          <w:color w:val="000000"/>
+                        </w:rPr>
                         <w:drawing>
                           <wp:inline distT="0" distB="0" distL="0" distR="0">
                             <wp:extent cx="4572000" cy="933450"/>
@@ -6871,11 +7406,15 @@
                         </w:drawing>
                       </w:r>
                       <w:r>
-                        <w:rPr/>
+                        <w:rPr>
+                          <w:color w:val="000000"/>
+                        </w:rPr>
                         <w:t xml:space="preserve"> </w:t>
                       </w:r>
                       <w:r>
-                        <w:rPr/>
+                        <w:rPr>
+                          <w:color w:val="000000"/>
+                        </w:rPr>
                         <w:t xml:space="preserve">ALgotester lab 1 results </w:t>
                       </w:r>
                     </w:p>
@@ -6943,10 +7482,14 @@
                             <w:pPr>
                               <w:pStyle w:val="Style22"/>
                               <w:spacing w:before="120" w:after="120"/>
-                              <w:rPr/>
+                              <w:rPr>
+                                <w:color w:val="000000"/>
+                              </w:rPr>
                             </w:pPr>
                             <w:r>
-                              <w:rPr/>
+                              <w:rPr>
+                                <w:color w:val="000000"/>
+                              </w:rPr>
                               <w:drawing>
                                 <wp:inline distT="0" distB="0" distL="0" distR="0">
                                   <wp:extent cx="4572000" cy="942975"/>
@@ -6986,11 +7529,15 @@
                               </w:drawing>
                             </w:r>
                             <w:r>
-                              <w:rPr/>
+                              <w:rPr>
+                                <w:color w:val="000000"/>
+                              </w:rPr>
                               <w:t xml:space="preserve"> </w:t>
                             </w:r>
                             <w:r>
-                              <w:rPr/>
+                              <w:rPr>
+                                <w:color w:val="000000"/>
+                              </w:rPr>
                               <w:t xml:space="preserve">Algotester lab 1 results </w:t>
                             </w:r>
                           </w:p>
@@ -7016,10 +7563,14 @@
                       <w:pPr>
                         <w:pStyle w:val="Style22"/>
                         <w:spacing w:before="120" w:after="120"/>
-                        <w:rPr/>
+                        <w:rPr>
+                          <w:color w:val="000000"/>
+                        </w:rPr>
                       </w:pPr>
                       <w:r>
-                        <w:rPr/>
+                        <w:rPr>
+                          <w:color w:val="000000"/>
+                        </w:rPr>
                         <w:drawing>
                           <wp:inline distT="0" distB="0" distL="0" distR="0">
                             <wp:extent cx="4572000" cy="942975"/>
@@ -7059,11 +7610,15 @@
                         </w:drawing>
                       </w:r>
                       <w:r>
-                        <w:rPr/>
+                        <w:rPr>
+                          <w:color w:val="000000"/>
+                        </w:rPr>
                         <w:t xml:space="preserve"> </w:t>
                       </w:r>
                       <w:r>
-                        <w:rPr/>
+                        <w:rPr>
+                          <w:color w:val="000000"/>
+                        </w:rPr>
                         <w:t xml:space="preserve">Algotester lab 1 results </w:t>
                       </w:r>
                     </w:p>
@@ -7139,10 +7694,14 @@
                             <w:pPr>
                               <w:pStyle w:val="Style22"/>
                               <w:spacing w:before="120" w:after="120"/>
-                              <w:rPr/>
+                              <w:rPr>
+                                <w:color w:val="000000"/>
+                              </w:rPr>
                             </w:pPr>
                             <w:r>
-                              <w:rPr/>
+                              <w:rPr>
+                                <w:color w:val="000000"/>
+                              </w:rPr>
                               <w:drawing>
                                 <wp:inline distT="0" distB="0" distL="0" distR="0">
                                   <wp:extent cx="4572000" cy="809625"/>
@@ -7182,11 +7741,15 @@
                               </w:drawing>
                             </w:r>
                             <w:r>
-                              <w:rPr/>
+                              <w:rPr>
+                                <w:color w:val="000000"/>
+                              </w:rPr>
                               <w:t xml:space="preserve"> </w:t>
                             </w:r>
                             <w:r>
-                              <w:rPr/>
+                              <w:rPr>
+                                <w:color w:val="000000"/>
+                              </w:rPr>
                               <w:t xml:space="preserve">ALgotester lab 1 results  </w:t>
                             </w:r>
                           </w:p>
@@ -7212,10 +7775,14 @@
                       <w:pPr>
                         <w:pStyle w:val="Style22"/>
                         <w:spacing w:before="120" w:after="120"/>
-                        <w:rPr/>
+                        <w:rPr>
+                          <w:color w:val="000000"/>
+                        </w:rPr>
                       </w:pPr>
                       <w:r>
-                        <w:rPr/>
+                        <w:rPr>
+                          <w:color w:val="000000"/>
+                        </w:rPr>
                         <w:drawing>
                           <wp:inline distT="0" distB="0" distL="0" distR="0">
                             <wp:extent cx="4572000" cy="809625"/>
@@ -7255,11 +7822,15 @@
                         </w:drawing>
                       </w:r>
                       <w:r>
-                        <w:rPr/>
+                        <w:rPr>
+                          <w:color w:val="000000"/>
+                        </w:rPr>
                         <w:t xml:space="preserve"> </w:t>
                       </w:r>
                       <w:r>
-                        <w:rPr/>
+                        <w:rPr>
+                          <w:color w:val="000000"/>
+                        </w:rPr>
                         <w:t xml:space="preserve">ALgotester lab 1 results  </w:t>
                       </w:r>
                     </w:p>
@@ -7355,10 +7926,14 @@
                             <w:pPr>
                               <w:pStyle w:val="Style22"/>
                               <w:spacing w:before="120" w:after="120"/>
-                              <w:rPr/>
+                              <w:rPr>
+                                <w:color w:val="000000"/>
+                              </w:rPr>
                             </w:pPr>
                             <w:r>
-                              <w:rPr/>
+                              <w:rPr>
+                                <w:color w:val="000000"/>
+                              </w:rPr>
                               <w:drawing>
                                 <wp:inline distT="0" distB="0" distL="0" distR="0">
                                   <wp:extent cx="3657600" cy="1200150"/>
@@ -7398,7 +7973,9 @@
                               </w:drawing>
                             </w:r>
                             <w:r>
-                              <w:rPr/>
+                              <w:rPr>
+                                <w:color w:val="000000"/>
+                              </w:rPr>
                               <w:t xml:space="preserve">Algotester lab 2 results </w:t>
                             </w:r>
                           </w:p>
@@ -7424,10 +8001,14 @@
                       <w:pPr>
                         <w:pStyle w:val="Style22"/>
                         <w:spacing w:before="120" w:after="120"/>
-                        <w:rPr/>
+                        <w:rPr>
+                          <w:color w:val="000000"/>
+                        </w:rPr>
                       </w:pPr>
                       <w:r>
-                        <w:rPr/>
+                        <w:rPr>
+                          <w:color w:val="000000"/>
+                        </w:rPr>
                         <w:drawing>
                           <wp:inline distT="0" distB="0" distL="0" distR="0">
                             <wp:extent cx="3657600" cy="1200150"/>
@@ -7467,7 +8048,9 @@
                         </w:drawing>
                       </w:r>
                       <w:r>
-                        <w:rPr/>
+                        <w:rPr>
+                          <w:color w:val="000000"/>
+                        </w:rPr>
                         <w:t xml:space="preserve">Algotester lab 2 results </w:t>
                       </w:r>
                     </w:p>
@@ -7535,10 +8118,14 @@
                             <w:pPr>
                               <w:pStyle w:val="Style22"/>
                               <w:spacing w:before="120" w:after="120"/>
-                              <w:rPr/>
+                              <w:rPr>
+                                <w:color w:val="000000"/>
+                              </w:rPr>
                             </w:pPr>
                             <w:r>
-                              <w:rPr/>
+                              <w:rPr>
+                                <w:color w:val="000000"/>
+                              </w:rPr>
                               <w:drawing>
                                 <wp:inline distT="0" distB="0" distL="0" distR="0">
                                   <wp:extent cx="4572000" cy="942975"/>
@@ -7578,11 +8165,15 @@
                               </w:drawing>
                             </w:r>
                             <w:r>
-                              <w:rPr/>
+                              <w:rPr>
+                                <w:color w:val="000000"/>
+                              </w:rPr>
                               <w:t xml:space="preserve"> </w:t>
                             </w:r>
                             <w:r>
-                              <w:rPr/>
+                              <w:rPr>
+                                <w:color w:val="000000"/>
+                              </w:rPr>
                               <w:t xml:space="preserve">Algotester lab 2 results </w:t>
                             </w:r>
                           </w:p>
@@ -7608,10 +8199,14 @@
                       <w:pPr>
                         <w:pStyle w:val="Style22"/>
                         <w:spacing w:before="120" w:after="120"/>
-                        <w:rPr/>
+                        <w:rPr>
+                          <w:color w:val="000000"/>
+                        </w:rPr>
                       </w:pPr>
                       <w:r>
-                        <w:rPr/>
+                        <w:rPr>
+                          <w:color w:val="000000"/>
+                        </w:rPr>
                         <w:drawing>
                           <wp:inline distT="0" distB="0" distL="0" distR="0">
                             <wp:extent cx="4572000" cy="942975"/>
@@ -7651,11 +8246,15 @@
                         </w:drawing>
                       </w:r>
                       <w:r>
-                        <w:rPr/>
+                        <w:rPr>
+                          <w:color w:val="000000"/>
+                        </w:rPr>
                         <w:t xml:space="preserve"> </w:t>
                       </w:r>
                       <w:r>
-                        <w:rPr/>
+                        <w:rPr>
+                          <w:color w:val="000000"/>
+                        </w:rPr>
                         <w:t xml:space="preserve">Algotester lab 2 results </w:t>
                       </w:r>
                     </w:p>
@@ -7783,10 +8382,14 @@
                             <w:pPr>
                               <w:pStyle w:val="Style22"/>
                               <w:spacing w:before="120" w:after="120"/>
-                              <w:rPr/>
+                              <w:rPr>
+                                <w:color w:val="000000"/>
+                              </w:rPr>
                             </w:pPr>
                             <w:r>
-                              <w:rPr/>
+                              <w:rPr>
+                                <w:color w:val="000000"/>
+                              </w:rPr>
                               <w:drawing>
                                 <wp:inline distT="0" distB="0" distL="0" distR="0">
                                   <wp:extent cx="3048000" cy="895350"/>
@@ -7826,11 +8429,15 @@
                               </w:drawing>
                             </w:r>
                             <w:r>
-                              <w:rPr/>
+                              <w:rPr>
+                                <w:color w:val="000000"/>
+                              </w:rPr>
                               <w:t xml:space="preserve"> </w:t>
                             </w:r>
                             <w:r>
-                              <w:rPr/>
+                              <w:rPr>
+                                <w:color w:val="000000"/>
+                              </w:rPr>
                               <w:t xml:space="preserve">Algotester self  practice results </w:t>
                             </w:r>
                           </w:p>
@@ -7856,10 +8463,14 @@
                       <w:pPr>
                         <w:pStyle w:val="Style22"/>
                         <w:spacing w:before="120" w:after="120"/>
-                        <w:rPr/>
+                        <w:rPr>
+                          <w:color w:val="000000"/>
+                        </w:rPr>
                       </w:pPr>
                       <w:r>
-                        <w:rPr/>
+                        <w:rPr>
+                          <w:color w:val="000000"/>
+                        </w:rPr>
                         <w:drawing>
                           <wp:inline distT="0" distB="0" distL="0" distR="0">
                             <wp:extent cx="3048000" cy="895350"/>
@@ -7899,11 +8510,15 @@
                         </w:drawing>
                       </w:r>
                       <w:r>
-                        <w:rPr/>
+                        <w:rPr>
+                          <w:color w:val="000000"/>
+                        </w:rPr>
                         <w:t xml:space="preserve"> </w:t>
                       </w:r>
                       <w:r>
-                        <w:rPr/>
+                        <w:rPr>
+                          <w:color w:val="000000"/>
+                        </w:rPr>
                         <w:t xml:space="preserve">Algotester self  practice results </w:t>
                       </w:r>
                     </w:p>
@@ -8000,10 +8615,14 @@
                             <w:pPr>
                               <w:pStyle w:val="Style22"/>
                               <w:spacing w:before="120" w:after="120"/>
-                              <w:rPr/>
+                              <w:rPr>
+                                <w:color w:val="000000"/>
+                              </w:rPr>
                             </w:pPr>
                             <w:r>
-                              <w:rPr/>
+                              <w:rPr>
+                                <w:color w:val="000000"/>
+                              </w:rPr>
                               <w:drawing>
                                 <wp:inline distT="0" distB="0" distL="0" distR="0">
                                   <wp:extent cx="4572000" cy="2924175"/>
@@ -8043,15 +8662,20 @@
                               </w:drawing>
                             </w:r>
                             <w:r>
-                              <w:rPr/>
+                              <w:rPr>
+                                <w:color w:val="000000"/>
+                              </w:rPr>
                               <w:t xml:space="preserve"> </w:t>
                             </w:r>
                             <w:r>
-                              <w:rPr/>
+                              <w:rPr>
+                                <w:color w:val="000000"/>
+                              </w:rPr>
                               <w:t>Practice work team task</w:t>
                             </w:r>
                             <w:r>
                               <w:rPr>
+                                <w:color w:val="000000"/>
                                 <w:lang w:val="en-US"/>
                               </w:rPr>
                               <w:t xml:space="preserve"> results </w:t>
@@ -8079,10 +8703,14 @@
                       <w:pPr>
                         <w:pStyle w:val="Style22"/>
                         <w:spacing w:before="120" w:after="120"/>
-                        <w:rPr/>
+                        <w:rPr>
+                          <w:color w:val="000000"/>
+                        </w:rPr>
                       </w:pPr>
                       <w:r>
-                        <w:rPr/>
+                        <w:rPr>
+                          <w:color w:val="000000"/>
+                        </w:rPr>
                         <w:drawing>
                           <wp:inline distT="0" distB="0" distL="0" distR="0">
                             <wp:extent cx="4572000" cy="2924175"/>
@@ -8122,15 +8750,20 @@
                         </w:drawing>
                       </w:r>
                       <w:r>
-                        <w:rPr/>
+                        <w:rPr>
+                          <w:color w:val="000000"/>
+                        </w:rPr>
                         <w:t xml:space="preserve"> </w:t>
                       </w:r>
                       <w:r>
-                        <w:rPr/>
+                        <w:rPr>
+                          <w:color w:val="000000"/>
+                        </w:rPr>
                         <w:t>Practice work team task</w:t>
                       </w:r>
                       <w:r>
                         <w:rPr>
+                          <w:color w:val="000000"/>
                           <w:lang w:val="en-US"/>
                         </w:rPr>
                         <w:t xml:space="preserve"> results </w:t>

</xml_diff>